<commit_message>
following yanivs' guide part1
</commit_message>
<xml_diff>
--- a/documentation/Functional Requirements User Story - SCE_ROOM.docx
+++ b/documentation/Functional Requirements User Story - SCE_ROOM.docx
@@ -1,6 +1,6 @@
 
 <file path=word/document.xml><?xml version="1.0" encoding="utf-8"?>
-<w:document xmlns:wpc="http://schemas.microsoft.com/office/word/2010/wordprocessingCanvas" xmlns:cx="http://schemas.microsoft.com/office/drawing/2014/chartex" xmlns:cx1="http://schemas.microsoft.com/office/drawing/2015/9/8/chartex" xmlns:cx2="http://schemas.microsoft.com/office/drawing/2015/10/21/chartex" xmlns:cx3="http://schemas.microsoft.com/office/drawing/2016/5/9/chartex" xmlns:cx4="http://schemas.microsoft.com/office/drawing/2016/5/10/chartex" xmlns:cx5="http://schemas.microsoft.com/office/drawing/2016/5/11/chartex" xmlns:cx6="http://schemas.microsoft.com/office/drawing/2016/5/12/chartex" xmlns:cx7="http://schemas.microsoft.com/office/drawing/2016/5/13/chartex" xmlns:cx8="http://schemas.microsoft.com/office/drawing/2016/5/14/chartex" xmlns:mc="http://schemas.openxmlformats.org/markup-compatibility/2006" xmlns:aink="http://schemas.microsoft.com/office/drawing/2016/ink" xmlns:am3d="http://schemas.microsoft.com/office/drawing/2017/model3d" xmlns:o="urn:schemas-microsoft-com:office:office" xmlns:r="http://schemas.openxmlformats.org/officeDocument/2006/relationships" xmlns:m="http://schemas.openxmlformats.org/officeDocument/2006/math" xmlns:v="urn:schemas-microsoft-com:vml" xmlns:wp14="http://schemas.microsoft.com/office/word/2010/wordprocessingDrawing" xmlns:wp="http://schemas.openxmlformats.org/drawingml/2006/wordprocessingDrawing" xmlns:w10="urn:schemas-microsoft-com:office:word" xmlns:w="http://schemas.openxmlformats.org/wordprocessingml/2006/main" xmlns:w14="http://schemas.microsoft.com/office/word/2010/wordml" xmlns:w15="http://schemas.microsoft.com/office/word/2012/wordml" xmlns:w16cid="http://schemas.microsoft.com/office/word/2016/wordml/cid" xmlns:w16se="http://schemas.microsoft.com/office/word/2015/wordml/symex" xmlns:wpg="http://schemas.microsoft.com/office/word/2010/wordprocessingGroup" xmlns:wpi="http://schemas.microsoft.com/office/word/2010/wordprocessingInk" xmlns:wne="http://schemas.microsoft.com/office/word/2006/wordml" xmlns:wps="http://schemas.microsoft.com/office/word/2010/wordprocessingShape" mc:Ignorable="w14 w15 w16se w16cid wp14">
+<w:document xmlns:wpc="http://schemas.microsoft.com/office/word/2010/wordprocessingCanvas" xmlns:mc="http://schemas.openxmlformats.org/markup-compatibility/2006" xmlns:o="urn:schemas-microsoft-com:office:office" xmlns:r="http://schemas.openxmlformats.org/officeDocument/2006/relationships" xmlns:m="http://schemas.openxmlformats.org/officeDocument/2006/math" xmlns:v="urn:schemas-microsoft-com:vml" xmlns:wp14="http://schemas.microsoft.com/office/word/2010/wordprocessingDrawing" xmlns:wp="http://schemas.openxmlformats.org/drawingml/2006/wordprocessingDrawing" xmlns:w10="urn:schemas-microsoft-com:office:word" xmlns:w="http://schemas.openxmlformats.org/wordprocessingml/2006/main" xmlns:w14="http://schemas.microsoft.com/office/word/2010/wordml" xmlns:w15="http://schemas.microsoft.com/office/word/2012/wordml" xmlns:wpg="http://schemas.microsoft.com/office/word/2010/wordprocessingGroup" xmlns:wpi="http://schemas.microsoft.com/office/word/2010/wordprocessingInk" xmlns:wne="http://schemas.microsoft.com/office/word/2006/wordml" xmlns:wps="http://schemas.microsoft.com/office/word/2010/wordprocessingShape" mc:Ignorable="w14 w15 wp14">
   <w:body>
     <w:p>
       <w:pPr>
@@ -246,12 +246,21 @@
             </w:r>
           </w:p>
           <w:p>
-            <w:r>
-              <w:rPr>
-                <w:b/>
-                <w:bCs/>
-              </w:rPr>
-              <w:t>so that I can</w:t>
+            <w:proofErr w:type="gramStart"/>
+            <w:r>
+              <w:rPr>
+                <w:b/>
+                <w:bCs/>
+              </w:rPr>
+              <w:t>so</w:t>
+            </w:r>
+            <w:proofErr w:type="gramEnd"/>
+            <w:r>
+              <w:rPr>
+                <w:b/>
+                <w:bCs/>
+              </w:rPr>
+              <w:t xml:space="preserve"> that I can</w:t>
             </w:r>
             <w:r>
               <w:t xml:space="preserve"> </w:t>
@@ -421,12 +430,21 @@
             </w:r>
           </w:p>
           <w:p>
-            <w:r>
-              <w:rPr>
-                <w:b/>
-                <w:bCs/>
-              </w:rPr>
-              <w:t>so that I can</w:t>
+            <w:proofErr w:type="gramStart"/>
+            <w:r>
+              <w:rPr>
+                <w:b/>
+                <w:bCs/>
+              </w:rPr>
+              <w:t>so</w:t>
+            </w:r>
+            <w:proofErr w:type="gramEnd"/>
+            <w:r>
+              <w:rPr>
+                <w:b/>
+                <w:bCs/>
+              </w:rPr>
+              <w:t xml:space="preserve"> that I can</w:t>
             </w:r>
             <w:r>
               <w:t xml:space="preserve"> </w:t>
@@ -608,7 +626,6 @@
           <w:p>
             <w:pPr>
               <w:rPr>
-                <w:rFonts w:hint="cs"/>
                 <w:rtl/>
               </w:rPr>
             </w:pPr>
@@ -796,12 +813,21 @@
             </w:r>
           </w:p>
           <w:p>
-            <w:r>
-              <w:rPr>
-                <w:b/>
-                <w:bCs/>
-              </w:rPr>
-              <w:t>so that I can</w:t>
+            <w:proofErr w:type="gramStart"/>
+            <w:r>
+              <w:rPr>
+                <w:b/>
+                <w:bCs/>
+              </w:rPr>
+              <w:t>so</w:t>
+            </w:r>
+            <w:proofErr w:type="gramEnd"/>
+            <w:r>
+              <w:rPr>
+                <w:b/>
+                <w:bCs/>
+              </w:rPr>
+              <w:t xml:space="preserve"> that I can</w:t>
             </w:r>
             <w:r>
               <w:t xml:space="preserve"> </w:t>
@@ -962,7 +988,6 @@
           <w:p>
             <w:pPr>
               <w:rPr>
-                <w:rFonts w:hint="cs"/>
                 <w:rtl/>
               </w:rPr>
             </w:pPr>
@@ -981,12 +1006,21 @@
             </w:r>
           </w:p>
           <w:p>
-            <w:r>
-              <w:rPr>
-                <w:b/>
-                <w:bCs/>
-              </w:rPr>
-              <w:t>so that I can</w:t>
+            <w:proofErr w:type="gramStart"/>
+            <w:r>
+              <w:rPr>
+                <w:b/>
+                <w:bCs/>
+              </w:rPr>
+              <w:t>so</w:t>
+            </w:r>
+            <w:proofErr w:type="gramEnd"/>
+            <w:r>
+              <w:rPr>
+                <w:b/>
+                <w:bCs/>
+              </w:rPr>
+              <w:t xml:space="preserve"> that I can</w:t>
             </w:r>
             <w:r>
               <w:t xml:space="preserve"> </w:t>
@@ -1158,7 +1192,6 @@
           <w:p>
             <w:pPr>
               <w:rPr>
-                <w:rFonts w:hint="cs"/>
                 <w:rtl/>
               </w:rPr>
             </w:pPr>
@@ -1177,12 +1210,21 @@
             </w:r>
           </w:p>
           <w:p>
-            <w:r>
-              <w:rPr>
-                <w:b/>
-                <w:bCs/>
-              </w:rPr>
-              <w:t xml:space="preserve">so </w:t>
+            <w:proofErr w:type="gramStart"/>
+            <w:r>
+              <w:rPr>
+                <w:b/>
+                <w:bCs/>
+              </w:rPr>
+              <w:t>so</w:t>
+            </w:r>
+            <w:proofErr w:type="gramEnd"/>
+            <w:r>
+              <w:rPr>
+                <w:b/>
+                <w:bCs/>
+              </w:rPr>
+              <w:t xml:space="preserve"> </w:t>
             </w:r>
             <w:r>
               <w:rPr>
@@ -1232,14 +1274,14 @@
         <w:tblLook w:val="04A0" w:firstRow="1" w:lastRow="0" w:firstColumn="1" w:lastColumn="0" w:noHBand="0" w:noVBand="1"/>
       </w:tblPr>
       <w:tblGrid>
-        <w:gridCol w:w="6624"/>
-        <w:gridCol w:w="1121"/>
+        <w:gridCol w:w="6516"/>
+        <w:gridCol w:w="1229"/>
         <w:gridCol w:w="1271"/>
       </w:tblGrid>
       <w:tr>
         <w:tc>
           <w:tcPr>
-            <w:tcW w:w="6624" w:type="dxa"/>
+            <w:tcW w:w="6516" w:type="dxa"/>
           </w:tcPr>
           <w:p>
             <w:pPr>
@@ -1280,21 +1322,35 @@
         </w:tc>
         <w:tc>
           <w:tcPr>
-            <w:tcW w:w="1121" w:type="dxa"/>
-          </w:tcPr>
-          <w:p>
-            <w:pPr>
-              <w:rPr>
-                <w:b/>
-                <w:bCs/>
-              </w:rPr>
-            </w:pPr>
-            <w:r>
-              <w:rPr>
-                <w:b/>
-                <w:bCs/>
-              </w:rPr>
-              <w:t>R.number</w:t>
+            <w:tcW w:w="1229" w:type="dxa"/>
+          </w:tcPr>
+          <w:p>
+            <w:pPr>
+              <w:rPr>
+                <w:b/>
+                <w:bCs/>
+              </w:rPr>
+            </w:pPr>
+            <w:r>
+              <w:rPr>
+                <w:b/>
+                <w:bCs/>
+              </w:rPr>
+              <w:t>R.</w:t>
+            </w:r>
+            <w:r>
+              <w:rPr>
+                <w:b/>
+                <w:bCs/>
+              </w:rPr>
+              <w:t xml:space="preserve"> </w:t>
+            </w:r>
+            <w:r>
+              <w:rPr>
+                <w:b/>
+                <w:bCs/>
+              </w:rPr>
+              <w:t>number</w:t>
             </w:r>
           </w:p>
         </w:tc>
@@ -1360,7 +1416,6 @@
           <w:p>
             <w:pPr>
               <w:rPr>
-                <w:rFonts w:hint="cs"/>
                 <w:rtl/>
               </w:rPr>
             </w:pPr>
@@ -1376,12 +1431,21 @@
             </w:r>
           </w:p>
           <w:p>
-            <w:r>
-              <w:rPr>
-                <w:b/>
-                <w:bCs/>
-              </w:rPr>
-              <w:t>so that I can</w:t>
+            <w:proofErr w:type="gramStart"/>
+            <w:r>
+              <w:rPr>
+                <w:b/>
+                <w:bCs/>
+              </w:rPr>
+              <w:t>so</w:t>
+            </w:r>
+            <w:proofErr w:type="gramEnd"/>
+            <w:r>
+              <w:rPr>
+                <w:b/>
+                <w:bCs/>
+              </w:rPr>
+              <w:t xml:space="preserve"> that I can</w:t>
             </w:r>
             <w:r>
               <w:t xml:space="preserve"> </w:t>
@@ -1415,14 +1479,14 @@
         <w:tblLook w:val="04A0" w:firstRow="1" w:lastRow="0" w:firstColumn="1" w:lastColumn="0" w:noHBand="0" w:noVBand="1"/>
       </w:tblPr>
       <w:tblGrid>
-        <w:gridCol w:w="6623"/>
-        <w:gridCol w:w="1121"/>
+        <w:gridCol w:w="6516"/>
+        <w:gridCol w:w="1228"/>
         <w:gridCol w:w="1272"/>
       </w:tblGrid>
       <w:tr>
         <w:tc>
           <w:tcPr>
-            <w:tcW w:w="6623" w:type="dxa"/>
+            <w:tcW w:w="6516" w:type="dxa"/>
           </w:tcPr>
           <w:p>
             <w:pPr>
@@ -1462,21 +1526,35 @@
         </w:tc>
         <w:tc>
           <w:tcPr>
-            <w:tcW w:w="1121" w:type="dxa"/>
-          </w:tcPr>
-          <w:p>
-            <w:pPr>
-              <w:rPr>
-                <w:b/>
-                <w:bCs/>
-              </w:rPr>
-            </w:pPr>
-            <w:r>
-              <w:rPr>
-                <w:b/>
-                <w:bCs/>
-              </w:rPr>
-              <w:t>R.number</w:t>
+            <w:tcW w:w="1228" w:type="dxa"/>
+          </w:tcPr>
+          <w:p>
+            <w:pPr>
+              <w:rPr>
+                <w:b/>
+                <w:bCs/>
+              </w:rPr>
+            </w:pPr>
+            <w:r>
+              <w:rPr>
+                <w:b/>
+                <w:bCs/>
+              </w:rPr>
+              <w:t>R.</w:t>
+            </w:r>
+            <w:r>
+              <w:rPr>
+                <w:b/>
+                <w:bCs/>
+              </w:rPr>
+              <w:t xml:space="preserve"> </w:t>
+            </w:r>
+            <w:r>
+              <w:rPr>
+                <w:b/>
+                <w:bCs/>
+              </w:rPr>
+              <w:t>number</w:t>
             </w:r>
           </w:p>
         </w:tc>
@@ -1527,7 +1605,6 @@
           <w:p>
             <w:pPr>
               <w:rPr>
-                <w:rFonts w:hint="cs"/>
                 <w:rtl/>
               </w:rPr>
             </w:pPr>
@@ -1561,12 +1638,21 @@
             </w:r>
           </w:p>
           <w:p>
-            <w:r>
-              <w:rPr>
-                <w:b/>
-                <w:bCs/>
-              </w:rPr>
-              <w:t>so that I can</w:t>
+            <w:proofErr w:type="gramStart"/>
+            <w:r>
+              <w:rPr>
+                <w:b/>
+                <w:bCs/>
+              </w:rPr>
+              <w:t>so</w:t>
+            </w:r>
+            <w:proofErr w:type="gramEnd"/>
+            <w:r>
+              <w:rPr>
+                <w:b/>
+                <w:bCs/>
+              </w:rPr>
+              <w:t xml:space="preserve"> that I can</w:t>
             </w:r>
             <w:r>
               <w:t xml:space="preserve"> </w:t>
@@ -1586,14 +1672,14 @@
         <w:tblLook w:val="04A0" w:firstRow="1" w:lastRow="0" w:firstColumn="1" w:lastColumn="0" w:noHBand="0" w:noVBand="1"/>
       </w:tblPr>
       <w:tblGrid>
-        <w:gridCol w:w="6624"/>
-        <w:gridCol w:w="1121"/>
+        <w:gridCol w:w="6516"/>
+        <w:gridCol w:w="1229"/>
         <w:gridCol w:w="1271"/>
       </w:tblGrid>
       <w:tr>
         <w:tc>
           <w:tcPr>
-            <w:tcW w:w="6624" w:type="dxa"/>
+            <w:tcW w:w="6516" w:type="dxa"/>
           </w:tcPr>
           <w:p>
             <w:pPr>
@@ -1626,21 +1712,35 @@
         </w:tc>
         <w:tc>
           <w:tcPr>
-            <w:tcW w:w="1121" w:type="dxa"/>
-          </w:tcPr>
-          <w:p>
-            <w:pPr>
-              <w:rPr>
-                <w:b/>
-                <w:bCs/>
-              </w:rPr>
-            </w:pPr>
-            <w:r>
-              <w:rPr>
-                <w:b/>
-                <w:bCs/>
-              </w:rPr>
-              <w:t>R.number</w:t>
+            <w:tcW w:w="1229" w:type="dxa"/>
+          </w:tcPr>
+          <w:p>
+            <w:pPr>
+              <w:rPr>
+                <w:b/>
+                <w:bCs/>
+              </w:rPr>
+            </w:pPr>
+            <w:r>
+              <w:rPr>
+                <w:b/>
+                <w:bCs/>
+              </w:rPr>
+              <w:t>R.</w:t>
+            </w:r>
+            <w:r>
+              <w:rPr>
+                <w:b/>
+                <w:bCs/>
+              </w:rPr>
+              <w:t xml:space="preserve"> </w:t>
+            </w:r>
+            <w:r>
+              <w:rPr>
+                <w:b/>
+                <w:bCs/>
+              </w:rPr>
+              <w:t>number</w:t>
             </w:r>
           </w:p>
         </w:tc>
@@ -1706,7 +1806,6 @@
           <w:p>
             <w:pPr>
               <w:rPr>
-                <w:rFonts w:hint="cs"/>
                 <w:rtl/>
               </w:rPr>
             </w:pPr>
@@ -1729,12 +1828,21 @@
             </w:r>
           </w:p>
           <w:p>
-            <w:r>
-              <w:rPr>
-                <w:b/>
-                <w:bCs/>
-              </w:rPr>
-              <w:t xml:space="preserve">so that </w:t>
+            <w:proofErr w:type="gramStart"/>
+            <w:r>
+              <w:rPr>
+                <w:b/>
+                <w:bCs/>
+              </w:rPr>
+              <w:t>so</w:t>
+            </w:r>
+            <w:proofErr w:type="gramEnd"/>
+            <w:r>
+              <w:rPr>
+                <w:b/>
+                <w:bCs/>
+              </w:rPr>
+              <w:t xml:space="preserve"> that </w:t>
             </w:r>
             <w:r>
               <w:t xml:space="preserve">other people and student from other collages cannot sign up for the system. </w:t>
@@ -1751,14 +1859,14 @@
         <w:tblLook w:val="04A0" w:firstRow="1" w:lastRow="0" w:firstColumn="1" w:lastColumn="0" w:noHBand="0" w:noVBand="1"/>
       </w:tblPr>
       <w:tblGrid>
-        <w:gridCol w:w="6623"/>
-        <w:gridCol w:w="1121"/>
+        <w:gridCol w:w="6516"/>
+        <w:gridCol w:w="1228"/>
         <w:gridCol w:w="1272"/>
       </w:tblGrid>
       <w:tr>
         <w:tc>
           <w:tcPr>
-            <w:tcW w:w="6623" w:type="dxa"/>
+            <w:tcW w:w="6516" w:type="dxa"/>
           </w:tcPr>
           <w:p>
             <w:pPr>
@@ -1794,21 +1902,35 @@
         </w:tc>
         <w:tc>
           <w:tcPr>
-            <w:tcW w:w="1121" w:type="dxa"/>
-          </w:tcPr>
-          <w:p>
-            <w:pPr>
-              <w:rPr>
-                <w:b/>
-                <w:bCs/>
-              </w:rPr>
-            </w:pPr>
-            <w:r>
-              <w:rPr>
-                <w:b/>
-                <w:bCs/>
-              </w:rPr>
-              <w:t>R.number</w:t>
+            <w:tcW w:w="1228" w:type="dxa"/>
+          </w:tcPr>
+          <w:p>
+            <w:pPr>
+              <w:rPr>
+                <w:b/>
+                <w:bCs/>
+              </w:rPr>
+            </w:pPr>
+            <w:r>
+              <w:rPr>
+                <w:b/>
+                <w:bCs/>
+              </w:rPr>
+              <w:t>R.</w:t>
+            </w:r>
+            <w:r>
+              <w:rPr>
+                <w:b/>
+                <w:bCs/>
+              </w:rPr>
+              <w:t xml:space="preserve"> </w:t>
+            </w:r>
+            <w:r>
+              <w:rPr>
+                <w:b/>
+                <w:bCs/>
+              </w:rPr>
+              <w:t>number</w:t>
             </w:r>
           </w:p>
         </w:tc>
@@ -1874,7 +1996,6 @@
           <w:p>
             <w:pPr>
               <w:rPr>
-                <w:rFonts w:hint="cs"/>
                 <w:rtl/>
               </w:rPr>
             </w:pPr>
@@ -1893,12 +2014,21 @@
             </w:r>
           </w:p>
           <w:p>
-            <w:r>
-              <w:rPr>
-                <w:b/>
-                <w:bCs/>
-              </w:rPr>
-              <w:t>so,</w:t>
+            <w:proofErr w:type="gramStart"/>
+            <w:r>
+              <w:rPr>
+                <w:b/>
+                <w:bCs/>
+              </w:rPr>
+              <w:t>so</w:t>
+            </w:r>
+            <w:proofErr w:type="gramEnd"/>
+            <w:r>
+              <w:rPr>
+                <w:b/>
+                <w:bCs/>
+              </w:rPr>
+              <w:t>,</w:t>
             </w:r>
             <w:r>
               <w:rPr>
@@ -1922,14 +2052,14 @@
         <w:tblLook w:val="04A0" w:firstRow="1" w:lastRow="0" w:firstColumn="1" w:lastColumn="0" w:noHBand="0" w:noVBand="1"/>
       </w:tblPr>
       <w:tblGrid>
-        <w:gridCol w:w="6623"/>
-        <w:gridCol w:w="1121"/>
+        <w:gridCol w:w="6374"/>
+        <w:gridCol w:w="1370"/>
         <w:gridCol w:w="1272"/>
       </w:tblGrid>
       <w:tr>
         <w:tc>
           <w:tcPr>
-            <w:tcW w:w="6623" w:type="dxa"/>
+            <w:tcW w:w="6374" w:type="dxa"/>
           </w:tcPr>
           <w:p>
             <w:pPr>
@@ -1969,21 +2099,35 @@
         </w:tc>
         <w:tc>
           <w:tcPr>
-            <w:tcW w:w="1121" w:type="dxa"/>
-          </w:tcPr>
-          <w:p>
-            <w:pPr>
-              <w:rPr>
-                <w:b/>
-                <w:bCs/>
-              </w:rPr>
-            </w:pPr>
-            <w:r>
-              <w:rPr>
-                <w:b/>
-                <w:bCs/>
-              </w:rPr>
-              <w:t>R.number</w:t>
+            <w:tcW w:w="1370" w:type="dxa"/>
+          </w:tcPr>
+          <w:p>
+            <w:pPr>
+              <w:rPr>
+                <w:b/>
+                <w:bCs/>
+              </w:rPr>
+            </w:pPr>
+            <w:r>
+              <w:rPr>
+                <w:b/>
+                <w:bCs/>
+              </w:rPr>
+              <w:t>R.</w:t>
+            </w:r>
+            <w:r>
+              <w:rPr>
+                <w:b/>
+                <w:bCs/>
+              </w:rPr>
+              <w:t xml:space="preserve"> </w:t>
+            </w:r>
+            <w:r>
+              <w:rPr>
+                <w:b/>
+                <w:bCs/>
+              </w:rPr>
+              <w:t>number</w:t>
             </w:r>
           </w:p>
         </w:tc>
@@ -1994,7 +2138,6 @@
           <w:p>
             <w:pPr>
               <w:rPr>
-                <w:rFonts w:hint="cs"/>
                 <w:rtl/>
               </w:rPr>
             </w:pPr>
@@ -2055,7 +2198,6 @@
           <w:p>
             <w:pPr>
               <w:rPr>
-                <w:rFonts w:hint="cs"/>
                 <w:rtl/>
               </w:rPr>
             </w:pPr>
@@ -2077,12 +2219,21 @@
             </w:r>
           </w:p>
           <w:p>
-            <w:r>
-              <w:rPr>
-                <w:b/>
-                <w:bCs/>
-              </w:rPr>
-              <w:t>so,</w:t>
+            <w:proofErr w:type="gramStart"/>
+            <w:r>
+              <w:rPr>
+                <w:b/>
+                <w:bCs/>
+              </w:rPr>
+              <w:t>so</w:t>
+            </w:r>
+            <w:proofErr w:type="gramEnd"/>
+            <w:r>
+              <w:rPr>
+                <w:b/>
+                <w:bCs/>
+              </w:rPr>
+              <w:t>,</w:t>
             </w:r>
             <w:r>
               <w:rPr>
@@ -2135,7 +2286,6 @@
     <w:p>
       <w:pPr>
         <w:rPr>
-          <w:rFonts w:hint="cs"/>
           <w:b/>
           <w:bCs/>
           <w:color w:val="2F5496" w:themeColor="accent1" w:themeShade="BF"/>
@@ -2343,12 +2493,21 @@
             </w:r>
           </w:p>
           <w:p>
-            <w:r>
-              <w:rPr>
-                <w:b/>
-                <w:bCs/>
-              </w:rPr>
-              <w:t xml:space="preserve">so </w:t>
+            <w:proofErr w:type="gramStart"/>
+            <w:r>
+              <w:rPr>
+                <w:b/>
+                <w:bCs/>
+              </w:rPr>
+              <w:t>so</w:t>
+            </w:r>
+            <w:proofErr w:type="gramEnd"/>
+            <w:r>
+              <w:rPr>
+                <w:b/>
+                <w:bCs/>
+              </w:rPr>
+              <w:t xml:space="preserve"> </w:t>
             </w:r>
             <w:r>
               <w:rPr>
@@ -2531,7 +2690,6 @@
           <w:p>
             <w:pPr>
               <w:rPr>
-                <w:rFonts w:hint="cs"/>
                 <w:rtl/>
               </w:rPr>
             </w:pPr>
@@ -2552,16 +2710,31 @@
               <w:t>r</w:t>
             </w:r>
             <w:r>
-              <w:t>'s name and cellphone number</w:t>
-            </w:r>
-          </w:p>
-          <w:p>
-            <w:r>
-              <w:rPr>
-                <w:b/>
-                <w:bCs/>
-              </w:rPr>
-              <w:t>so that I can</w:t>
+              <w:t xml:space="preserve">'s name and </w:t>
+            </w:r>
+            <w:r>
+              <w:t xml:space="preserve">his </w:t>
+            </w:r>
+            <w:r>
+              <w:t>cellphone number</w:t>
+            </w:r>
+          </w:p>
+          <w:p>
+            <w:proofErr w:type="gramStart"/>
+            <w:r>
+              <w:rPr>
+                <w:b/>
+                <w:bCs/>
+              </w:rPr>
+              <w:t>so</w:t>
+            </w:r>
+            <w:proofErr w:type="gramEnd"/>
+            <w:r>
+              <w:rPr>
+                <w:b/>
+                <w:bCs/>
+              </w:rPr>
+              <w:t xml:space="preserve"> that I can</w:t>
             </w:r>
             <w:r>
               <w:t xml:space="preserve"> </w:t>
@@ -2715,7 +2888,6 @@
           <w:p>
             <w:pPr>
               <w:rPr>
-                <w:rFonts w:hint="cs"/>
                 <w:rtl/>
               </w:rPr>
             </w:pPr>
@@ -2758,12 +2930,21 @@
             </w:r>
           </w:p>
           <w:p>
-            <w:r>
-              <w:rPr>
-                <w:b/>
-                <w:bCs/>
-              </w:rPr>
-              <w:t>so that I can</w:t>
+            <w:proofErr w:type="gramStart"/>
+            <w:r>
+              <w:rPr>
+                <w:b/>
+                <w:bCs/>
+              </w:rPr>
+              <w:t>so</w:t>
+            </w:r>
+            <w:proofErr w:type="gramEnd"/>
+            <w:r>
+              <w:rPr>
+                <w:b/>
+                <w:bCs/>
+              </w:rPr>
+              <w:t xml:space="preserve"> that I can</w:t>
             </w:r>
             <w:r>
               <w:t xml:space="preserve"> </w:t>
@@ -2939,12 +3120,21 @@
             </w:r>
           </w:p>
           <w:p>
-            <w:r>
-              <w:rPr>
-                <w:b/>
-                <w:bCs/>
-              </w:rPr>
-              <w:t>so that I can</w:t>
+            <w:proofErr w:type="gramStart"/>
+            <w:r>
+              <w:rPr>
+                <w:b/>
+                <w:bCs/>
+              </w:rPr>
+              <w:t>so</w:t>
+            </w:r>
+            <w:proofErr w:type="gramEnd"/>
+            <w:r>
+              <w:rPr>
+                <w:b/>
+                <w:bCs/>
+              </w:rPr>
+              <w:t xml:space="preserve"> that I can</w:t>
             </w:r>
             <w:r>
               <w:t xml:space="preserve"> </w:t>
@@ -3139,12 +3329,21 @@
             </w:r>
           </w:p>
           <w:p>
-            <w:r>
-              <w:rPr>
-                <w:b/>
-                <w:bCs/>
-              </w:rPr>
-              <w:t>so that I can</w:t>
+            <w:proofErr w:type="gramStart"/>
+            <w:r>
+              <w:rPr>
+                <w:b/>
+                <w:bCs/>
+              </w:rPr>
+              <w:t>so</w:t>
+            </w:r>
+            <w:proofErr w:type="gramEnd"/>
+            <w:r>
+              <w:rPr>
+                <w:b/>
+                <w:bCs/>
+              </w:rPr>
+              <w:t xml:space="preserve"> that I can</w:t>
             </w:r>
             <w:r>
               <w:t xml:space="preserve"> </w:t>
@@ -3182,7 +3381,6 @@
                 <w:tab w:val="center" w:pos="3203"/>
               </w:tabs>
               <w:rPr>
-                <w:rFonts w:hint="cs"/>
                 <w:b/>
                 <w:bCs/>
                 <w:rtl/>
@@ -3329,12 +3527,21 @@
             </w:r>
           </w:p>
           <w:p>
-            <w:r>
-              <w:rPr>
-                <w:b/>
-                <w:bCs/>
-              </w:rPr>
-              <w:t>so that I can</w:t>
+            <w:proofErr w:type="gramStart"/>
+            <w:r>
+              <w:rPr>
+                <w:b/>
+                <w:bCs/>
+              </w:rPr>
+              <w:t>so</w:t>
+            </w:r>
+            <w:proofErr w:type="gramEnd"/>
+            <w:r>
+              <w:rPr>
+                <w:b/>
+                <w:bCs/>
+              </w:rPr>
+              <w:t xml:space="preserve"> that I can</w:t>
             </w:r>
             <w:r>
               <w:t xml:space="preserve"> </w:t>
@@ -3508,12 +3715,21 @@
             </w:r>
           </w:p>
           <w:p>
-            <w:r>
-              <w:rPr>
-                <w:b/>
-                <w:bCs/>
-              </w:rPr>
-              <w:t>so that I can</w:t>
+            <w:proofErr w:type="gramStart"/>
+            <w:r>
+              <w:rPr>
+                <w:b/>
+                <w:bCs/>
+              </w:rPr>
+              <w:t>so</w:t>
+            </w:r>
+            <w:proofErr w:type="gramEnd"/>
+            <w:r>
+              <w:rPr>
+                <w:b/>
+                <w:bCs/>
+              </w:rPr>
+              <w:t xml:space="preserve"> that I can</w:t>
             </w:r>
             <w:r>
               <w:t xml:space="preserve"> </w:t>
@@ -3693,12 +3909,21 @@
             </w:r>
           </w:p>
           <w:p>
-            <w:r>
-              <w:rPr>
-                <w:b/>
-                <w:bCs/>
-              </w:rPr>
-              <w:t>so that I can</w:t>
+            <w:proofErr w:type="gramStart"/>
+            <w:r>
+              <w:rPr>
+                <w:b/>
+                <w:bCs/>
+              </w:rPr>
+              <w:t>so</w:t>
+            </w:r>
+            <w:proofErr w:type="gramEnd"/>
+            <w:r>
+              <w:rPr>
+                <w:b/>
+                <w:bCs/>
+              </w:rPr>
+              <w:t xml:space="preserve"> that I can</w:t>
             </w:r>
             <w:r>
               <w:rPr>
@@ -3883,12 +4108,21 @@
             </w:r>
           </w:p>
           <w:p>
-            <w:r>
-              <w:rPr>
-                <w:b/>
-                <w:bCs/>
-              </w:rPr>
-              <w:t>so that I can</w:t>
+            <w:proofErr w:type="gramStart"/>
+            <w:r>
+              <w:rPr>
+                <w:b/>
+                <w:bCs/>
+              </w:rPr>
+              <w:t>so</w:t>
+            </w:r>
+            <w:proofErr w:type="gramEnd"/>
+            <w:r>
+              <w:rPr>
+                <w:b/>
+                <w:bCs/>
+              </w:rPr>
+              <w:t xml:space="preserve"> that I can</w:t>
             </w:r>
             <w:r>
               <w:rPr>
@@ -4078,12 +4312,21 @@
             </w:r>
           </w:p>
           <w:p>
-            <w:r>
-              <w:rPr>
-                <w:b/>
-                <w:bCs/>
-              </w:rPr>
-              <w:t>so that I can</w:t>
+            <w:proofErr w:type="gramStart"/>
+            <w:r>
+              <w:rPr>
+                <w:b/>
+                <w:bCs/>
+              </w:rPr>
+              <w:t>so</w:t>
+            </w:r>
+            <w:proofErr w:type="gramEnd"/>
+            <w:r>
+              <w:rPr>
+                <w:b/>
+                <w:bCs/>
+              </w:rPr>
+              <w:t xml:space="preserve"> that I can</w:t>
             </w:r>
             <w:r>
               <w:t xml:space="preserve"> </w:t>
@@ -4202,7 +4445,6 @@
           <w:p>
             <w:pPr>
               <w:rPr>
-                <w:rFonts w:hint="cs"/>
                 <w:rtl/>
               </w:rPr>
             </w:pPr>
@@ -4269,12 +4511,21 @@
             </w:r>
           </w:p>
           <w:p>
-            <w:r>
-              <w:rPr>
-                <w:b/>
-                <w:bCs/>
-              </w:rPr>
-              <w:t>so that I can</w:t>
+            <w:proofErr w:type="gramStart"/>
+            <w:r>
+              <w:rPr>
+                <w:b/>
+                <w:bCs/>
+              </w:rPr>
+              <w:t>so</w:t>
+            </w:r>
+            <w:proofErr w:type="gramEnd"/>
+            <w:r>
+              <w:rPr>
+                <w:b/>
+                <w:bCs/>
+              </w:rPr>
+              <w:t xml:space="preserve"> that I can</w:t>
             </w:r>
             <w:r>
               <w:t xml:space="preserve"> </w:t>
@@ -4289,7 +4540,6 @@
     <w:p>
       <w:pPr>
         <w:rPr>
-          <w:rFonts w:hint="cs"/>
           <w:rtl/>
         </w:rPr>
       </w:pPr>
@@ -4387,7 +4637,6 @@
           <w:p>
             <w:pPr>
               <w:rPr>
-                <w:rFonts w:hint="cs"/>
                 <w:rtl/>
               </w:rPr>
             </w:pPr>
@@ -4467,12 +4716,21 @@
             </w:r>
           </w:p>
           <w:p>
-            <w:r>
-              <w:rPr>
-                <w:b/>
-                <w:bCs/>
-              </w:rPr>
-              <w:t>so that I can</w:t>
+            <w:proofErr w:type="gramStart"/>
+            <w:r>
+              <w:rPr>
+                <w:b/>
+                <w:bCs/>
+              </w:rPr>
+              <w:t>so</w:t>
+            </w:r>
+            <w:proofErr w:type="gramEnd"/>
+            <w:r>
+              <w:rPr>
+                <w:b/>
+                <w:bCs/>
+              </w:rPr>
+              <w:t xml:space="preserve"> that I can</w:t>
             </w:r>
             <w:r>
               <w:t xml:space="preserve"> get an opinion on the </w:t>
@@ -4529,13 +4787,7 @@
               <w:t xml:space="preserve"> </w:t>
             </w:r>
             <w:r>
-              <w:t>W</w:t>
-            </w:r>
-            <w:r>
-              <w:t>rite a</w:t>
-            </w:r>
-            <w:r>
-              <w:t xml:space="preserve"> Review</w:t>
+              <w:t>Write a Review</w:t>
             </w:r>
             <w:r>
               <w:rPr>
@@ -4587,15 +4839,11 @@
           <w:p>
             <w:pPr>
               <w:rPr>
-                <w:rFonts w:hint="cs"/>
                 <w:rtl/>
               </w:rPr>
             </w:pPr>
             <w:r>
-              <w:t>2</w:t>
-            </w:r>
-            <w:r>
-              <w:t>1</w:t>
+              <w:t>21</w:t>
             </w:r>
           </w:p>
         </w:tc>
@@ -4669,13 +4917,7 @@
               <w:t>a</w:t>
             </w:r>
             <w:r>
-              <w:t xml:space="preserve"> </w:t>
-            </w:r>
-            <w:r>
-              <w:t>review</w:t>
-            </w:r>
-            <w:r>
-              <w:t xml:space="preserve"> </w:t>
+              <w:t xml:space="preserve"> review </w:t>
             </w:r>
             <w:r>
               <w:t>about</w:t>
@@ -4684,19 +4926,25 @@
               <w:t xml:space="preserve"> </w:t>
             </w:r>
             <w:r>
-              <w:t>the renter</w:t>
-            </w:r>
-            <w:r>
-              <w:t xml:space="preserve"> </w:t>
-            </w:r>
-          </w:p>
-          <w:p>
-            <w:r>
-              <w:rPr>
-                <w:b/>
-                <w:bCs/>
-              </w:rPr>
-              <w:t>so that I can</w:t>
+              <w:t xml:space="preserve">the renter </w:t>
+            </w:r>
+          </w:p>
+          <w:p>
+            <w:proofErr w:type="gramStart"/>
+            <w:r>
+              <w:rPr>
+                <w:b/>
+                <w:bCs/>
+              </w:rPr>
+              <w:t>so</w:t>
+            </w:r>
+            <w:proofErr w:type="gramEnd"/>
+            <w:r>
+              <w:rPr>
+                <w:b/>
+                <w:bCs/>
+              </w:rPr>
+              <w:t xml:space="preserve"> that I can</w:t>
             </w:r>
             <w:r>
               <w:t xml:space="preserve"> </w:t>
@@ -4796,7 +5044,6 @@
           <w:p>
             <w:pPr>
               <w:rPr>
-                <w:rFonts w:hint="cs"/>
                 <w:rtl/>
               </w:rPr>
             </w:pPr>
@@ -4867,12 +5114,21 @@
             </w:r>
           </w:p>
           <w:p>
-            <w:r>
-              <w:rPr>
-                <w:b/>
-                <w:bCs/>
-              </w:rPr>
-              <w:t>so that I can</w:t>
+            <w:proofErr w:type="gramStart"/>
+            <w:r>
+              <w:rPr>
+                <w:b/>
+                <w:bCs/>
+              </w:rPr>
+              <w:t>so</w:t>
+            </w:r>
+            <w:proofErr w:type="gramEnd"/>
+            <w:r>
+              <w:rPr>
+                <w:b/>
+                <w:bCs/>
+              </w:rPr>
+              <w:t xml:space="preserve"> that I can</w:t>
             </w:r>
             <w:r>
               <w:t xml:space="preserve"> know if my order has been approved by the renter and everything is going well. </w:t>
@@ -4902,7 +5158,6 @@
           <w:p>
             <w:pPr>
               <w:rPr>
-                <w:rFonts w:hint="cs"/>
                 <w:rtl/>
               </w:rPr>
             </w:pPr>
@@ -4976,7 +5231,6 @@
           <w:p>
             <w:pPr>
               <w:rPr>
-                <w:rFonts w:hint="cs"/>
                 <w:rtl/>
               </w:rPr>
             </w:pPr>
@@ -5025,7 +5279,6 @@
           <w:p>
             <w:pPr>
               <w:rPr>
-                <w:rFonts w:hint="cs"/>
                 <w:rtl/>
               </w:rPr>
             </w:pPr>
@@ -5043,7 +5296,6 @@
           <w:p>
             <w:pPr>
               <w:rPr>
-                <w:rFonts w:hint="cs"/>
                 <w:rtl/>
               </w:rPr>
             </w:pPr>
@@ -5059,27 +5311,27 @@
             </w:r>
           </w:p>
           <w:p>
-            <w:r>
-              <w:rPr>
-                <w:b/>
-                <w:bCs/>
-              </w:rPr>
-              <w:t>so that I can</w:t>
-            </w:r>
-            <w:r>
-              <w:t xml:space="preserve"> </w:t>
-            </w:r>
-            <w:r>
-              <w:t>cancel the order easily and immediately through the system</w:t>
-            </w:r>
-            <w:r>
-              <w:t xml:space="preserve"> if </w:t>
-            </w:r>
-            <w:r>
-              <w:t>I regret \ I can't rent the housing unit \ something happened</w:t>
-            </w:r>
-            <w:r>
-              <w:t>.</w:t>
+            <w:proofErr w:type="gramStart"/>
+            <w:r>
+              <w:rPr>
+                <w:b/>
+                <w:bCs/>
+              </w:rPr>
+              <w:t>so</w:t>
+            </w:r>
+            <w:proofErr w:type="gramEnd"/>
+            <w:r>
+              <w:rPr>
+                <w:b/>
+                <w:bCs/>
+              </w:rPr>
+              <w:t xml:space="preserve"> that I can</w:t>
+            </w:r>
+            <w:r>
+              <w:t xml:space="preserve"> </w:t>
+            </w:r>
+            <w:r>
+              <w:t>cancel the order easily and immediately through the system if I regret \ I can't rent the housing unit \ something happened.</w:t>
             </w:r>
           </w:p>
         </w:tc>
@@ -5258,7 +5510,6 @@
           <w:p>
             <w:pPr>
               <w:rPr>
-                <w:rFonts w:hint="cs"/>
                 <w:rtl/>
               </w:rPr>
             </w:pPr>
@@ -5351,12 +5602,21 @@
                 <w:bCs/>
               </w:rPr>
             </w:pPr>
-            <w:r>
-              <w:rPr>
-                <w:b/>
-                <w:bCs/>
-              </w:rPr>
-              <w:t>so that I can</w:t>
+            <w:proofErr w:type="gramStart"/>
+            <w:r>
+              <w:rPr>
+                <w:b/>
+                <w:bCs/>
+              </w:rPr>
+              <w:t>so</w:t>
+            </w:r>
+            <w:proofErr w:type="gramEnd"/>
+            <w:r>
+              <w:rPr>
+                <w:b/>
+                <w:bCs/>
+              </w:rPr>
+              <w:t xml:space="preserve"> that I can</w:t>
             </w:r>
             <w:r>
               <w:t xml:space="preserve"> see everything I've uploaded. </w:t>
@@ -5459,7 +5719,6 @@
           <w:p>
             <w:pPr>
               <w:rPr>
-                <w:rFonts w:hint="cs"/>
                 <w:rtl/>
               </w:rPr>
             </w:pPr>
@@ -5539,12 +5798,21 @@
             </w:r>
           </w:p>
           <w:p>
-            <w:r>
-              <w:rPr>
-                <w:b/>
-                <w:bCs/>
-              </w:rPr>
-              <w:t xml:space="preserve">so that </w:t>
+            <w:proofErr w:type="gramStart"/>
+            <w:r>
+              <w:rPr>
+                <w:b/>
+                <w:bCs/>
+              </w:rPr>
+              <w:t>so</w:t>
+            </w:r>
+            <w:proofErr w:type="gramEnd"/>
+            <w:r>
+              <w:rPr>
+                <w:b/>
+                <w:bCs/>
+              </w:rPr>
+              <w:t xml:space="preserve"> that </w:t>
             </w:r>
             <w:r>
               <w:t xml:space="preserve">the details always be correct and relevant. </w:t>
@@ -5647,7 +5915,6 @@
           <w:p>
             <w:pPr>
               <w:rPr>
-                <w:rFonts w:hint="cs"/>
                 <w:rtl/>
               </w:rPr>
             </w:pPr>
@@ -5727,12 +5994,21 @@
             </w:r>
           </w:p>
           <w:p>
-            <w:r>
-              <w:rPr>
-                <w:b/>
-                <w:bCs/>
-              </w:rPr>
-              <w:t>so that I can</w:t>
+            <w:proofErr w:type="gramStart"/>
+            <w:r>
+              <w:rPr>
+                <w:b/>
+                <w:bCs/>
+              </w:rPr>
+              <w:t>so</w:t>
+            </w:r>
+            <w:proofErr w:type="gramEnd"/>
+            <w:r>
+              <w:rPr>
+                <w:b/>
+                <w:bCs/>
+              </w:rPr>
+              <w:t xml:space="preserve"> that I can</w:t>
             </w:r>
             <w:r>
               <w:t xml:space="preserve"> rent it. </w:t>
@@ -5835,7 +6111,6 @@
           <w:p>
             <w:pPr>
               <w:rPr>
-                <w:rFonts w:hint="cs"/>
                 <w:rtl/>
               </w:rPr>
             </w:pPr>
@@ -5910,16 +6185,24 @@
           <w:p>
             <w:pPr>
               <w:rPr>
-                <w:rFonts w:hint="cs"/>
                 <w:rtl/>
               </w:rPr>
             </w:pPr>
-            <w:r>
-              <w:rPr>
-                <w:b/>
-                <w:bCs/>
-              </w:rPr>
-              <w:t xml:space="preserve">so that I </w:t>
+            <w:proofErr w:type="gramStart"/>
+            <w:r>
+              <w:rPr>
+                <w:b/>
+                <w:bCs/>
+              </w:rPr>
+              <w:t>so</w:t>
+            </w:r>
+            <w:proofErr w:type="gramEnd"/>
+            <w:r>
+              <w:rPr>
+                <w:b/>
+                <w:bCs/>
+              </w:rPr>
+              <w:t xml:space="preserve"> that I </w:t>
             </w:r>
             <w:r>
               <w:rPr>
@@ -5936,7 +6219,15 @@
               <w:t xml:space="preserve">an </w:t>
             </w:r>
             <w:r>
-              <w:t xml:space="preserve">manage my time in the best way if its necessary. </w:t>
+              <w:t xml:space="preserve">manage my time in the best way if </w:t>
+            </w:r>
+            <w:proofErr w:type="spellStart"/>
+            <w:r>
+              <w:t>its</w:t>
+            </w:r>
+            <w:proofErr w:type="spellEnd"/>
+            <w:r>
+              <w:t xml:space="preserve"> necessary. </w:t>
             </w:r>
           </w:p>
         </w:tc>
@@ -6023,7 +6314,6 @@
           <w:p>
             <w:pPr>
               <w:rPr>
-                <w:rFonts w:hint="cs"/>
                 <w:rtl/>
               </w:rPr>
             </w:pPr>
@@ -6100,12 +6390,21 @@
             </w:r>
           </w:p>
           <w:p>
-            <w:r>
-              <w:rPr>
-                <w:b/>
-                <w:bCs/>
-              </w:rPr>
-              <w:t>so that I can</w:t>
+            <w:proofErr w:type="gramStart"/>
+            <w:r>
+              <w:rPr>
+                <w:b/>
+                <w:bCs/>
+              </w:rPr>
+              <w:t>so</w:t>
+            </w:r>
+            <w:proofErr w:type="gramEnd"/>
+            <w:r>
+              <w:rPr>
+                <w:b/>
+                <w:bCs/>
+              </w:rPr>
+              <w:t xml:space="preserve"> that I can</w:t>
             </w:r>
             <w:r>
               <w:t xml:space="preserve"> know what I did wrong, what I need to change and get better. </w:t>
@@ -6117,7 +6416,6 @@
     <w:p>
       <w:pPr>
         <w:rPr>
-          <w:rFonts w:hint="cs"/>
           <w:rtl/>
         </w:rPr>
       </w:pPr>
@@ -6215,7 +6513,6 @@
           <w:p>
             <w:pPr>
               <w:rPr>
-                <w:rFonts w:hint="cs"/>
                 <w:rtl/>
               </w:rPr>
             </w:pPr>
@@ -6279,7 +6576,6 @@
           <w:p>
             <w:pPr>
               <w:rPr>
-                <w:rFonts w:hint="cs"/>
                 <w:rtl/>
               </w:rPr>
             </w:pPr>
@@ -6298,12 +6594,21 @@
             </w:r>
           </w:p>
           <w:p>
-            <w:r>
-              <w:rPr>
-                <w:b/>
-                <w:bCs/>
-              </w:rPr>
-              <w:t>so that I can</w:t>
+            <w:proofErr w:type="gramStart"/>
+            <w:r>
+              <w:rPr>
+                <w:b/>
+                <w:bCs/>
+              </w:rPr>
+              <w:t>so</w:t>
+            </w:r>
+            <w:proofErr w:type="gramEnd"/>
+            <w:r>
+              <w:rPr>
+                <w:b/>
+                <w:bCs/>
+              </w:rPr>
+              <w:t xml:space="preserve"> that I can</w:t>
             </w:r>
             <w:r>
               <w:t xml:space="preserve"> avoid errors and not give incorrect information to the users. </w:t>
@@ -6315,7 +6620,6 @@
     <w:p>
       <w:pPr>
         <w:rPr>
-          <w:rFonts w:hint="cs"/>
           <w:b/>
           <w:bCs/>
           <w:color w:val="2F5496" w:themeColor="accent1" w:themeShade="BF"/>
@@ -6441,7 +6745,6 @@
           <w:p>
             <w:pPr>
               <w:rPr>
-                <w:rFonts w:hint="cs"/>
                 <w:rtl/>
               </w:rPr>
             </w:pPr>
@@ -6530,12 +6833,21 @@
             </w:r>
           </w:p>
           <w:p>
-            <w:r>
-              <w:rPr>
-                <w:b/>
-                <w:bCs/>
-              </w:rPr>
-              <w:t>so that I can</w:t>
+            <w:proofErr w:type="gramStart"/>
+            <w:r>
+              <w:rPr>
+                <w:b/>
+                <w:bCs/>
+              </w:rPr>
+              <w:t>so</w:t>
+            </w:r>
+            <w:proofErr w:type="gramEnd"/>
+            <w:r>
+              <w:rPr>
+                <w:b/>
+                <w:bCs/>
+              </w:rPr>
+              <w:t xml:space="preserve"> that I can</w:t>
             </w:r>
             <w:r>
               <w:rPr>
@@ -6645,7 +6957,6 @@
           <w:p>
             <w:pPr>
               <w:rPr>
-                <w:rFonts w:hint="cs"/>
                 <w:rtl/>
               </w:rPr>
             </w:pPr>
@@ -6667,7 +6978,6 @@
           <w:p>
             <w:pPr>
               <w:rPr>
-                <w:rFonts w:hint="cs"/>
                 <w:rtl/>
               </w:rPr>
             </w:pPr>
@@ -6719,7 +7029,6 @@
           <w:p>
             <w:pPr>
               <w:rPr>
-                <w:rFonts w:hint="cs"/>
                 <w:rtl/>
               </w:rPr>
             </w:pPr>
@@ -6741,12 +7050,21 @@
             </w:r>
           </w:p>
           <w:p>
-            <w:r>
-              <w:rPr>
-                <w:b/>
-                <w:bCs/>
-              </w:rPr>
-              <w:t>so that I can</w:t>
+            <w:proofErr w:type="gramStart"/>
+            <w:r>
+              <w:rPr>
+                <w:b/>
+                <w:bCs/>
+              </w:rPr>
+              <w:t>so</w:t>
+            </w:r>
+            <w:proofErr w:type="gramEnd"/>
+            <w:r>
+              <w:rPr>
+                <w:b/>
+                <w:bCs/>
+              </w:rPr>
+              <w:t xml:space="preserve"> that I can</w:t>
             </w:r>
             <w:r>
               <w:t xml:space="preserve"> see them before I place the order. </w:t>
@@ -6849,7 +7167,6 @@
           <w:p>
             <w:pPr>
               <w:rPr>
-                <w:rFonts w:hint="cs"/>
                 <w:rtl/>
               </w:rPr>
             </w:pPr>
@@ -6932,19 +7249,246 @@
           <w:p>
             <w:pPr>
               <w:rPr>
-                <w:rFonts w:hint="cs"/>
                 <w:rtl/>
               </w:rPr>
             </w:pPr>
-            <w:r>
-              <w:rPr>
-                <w:b/>
-                <w:bCs/>
-              </w:rPr>
-              <w:t>so that I can</w:t>
+            <w:proofErr w:type="gramStart"/>
+            <w:r>
+              <w:rPr>
+                <w:b/>
+                <w:bCs/>
+              </w:rPr>
+              <w:t>so</w:t>
+            </w:r>
+            <w:proofErr w:type="gramEnd"/>
+            <w:r>
+              <w:rPr>
+                <w:b/>
+                <w:bCs/>
+              </w:rPr>
+              <w:t xml:space="preserve"> that I can</w:t>
             </w:r>
             <w:r>
               <w:t xml:space="preserve"> know if I need to fix them before it arrives to the renter. </w:t>
+            </w:r>
+          </w:p>
+        </w:tc>
+      </w:tr>
+    </w:tbl>
+    <w:p/>
+    <w:tbl>
+      <w:tblPr>
+        <w:tblStyle w:val="TableGrid"/>
+        <w:tblW w:w="0" w:type="auto"/>
+        <w:tblLook w:val="04A0" w:firstRow="1" w:lastRow="0" w:firstColumn="1" w:lastColumn="0" w:noHBand="0" w:noVBand="1"/>
+      </w:tblPr>
+      <w:tblGrid>
+        <w:gridCol w:w="6516"/>
+        <w:gridCol w:w="1230"/>
+        <w:gridCol w:w="1270"/>
+      </w:tblGrid>
+      <w:tr>
+        <w:tc>
+          <w:tcPr>
+            <w:tcW w:w="6516" w:type="dxa"/>
+          </w:tcPr>
+          <w:p>
+            <w:pPr>
+              <w:tabs>
+                <w:tab w:val="center" w:pos="3203"/>
+              </w:tabs>
+              <w:rPr>
+                <w:b/>
+                <w:bCs/>
+              </w:rPr>
+            </w:pPr>
+            <w:r>
+              <w:rPr>
+                <w:b/>
+                <w:bCs/>
+              </w:rPr>
+              <w:t>Title:</w:t>
+            </w:r>
+            <w:r>
+              <w:rPr>
+                <w:b/>
+                <w:bCs/>
+              </w:rPr>
+              <w:t xml:space="preserve"> </w:t>
+            </w:r>
+            <w:r>
+              <w:t>Payment method</w:t>
+            </w:r>
+            <w:r>
+              <w:rPr>
+                <w:b/>
+                <w:bCs/>
+              </w:rPr>
+              <w:tab/>
+            </w:r>
+          </w:p>
+        </w:tc>
+        <w:tc>
+          <w:tcPr>
+            <w:tcW w:w="1230" w:type="dxa"/>
+          </w:tcPr>
+          <w:p>
+            <w:pPr>
+              <w:rPr>
+                <w:b/>
+                <w:bCs/>
+              </w:rPr>
+            </w:pPr>
+            <w:r>
+              <w:rPr>
+                <w:b/>
+                <w:bCs/>
+              </w:rPr>
+              <w:t>R.</w:t>
+            </w:r>
+            <w:r>
+              <w:rPr>
+                <w:b/>
+                <w:bCs/>
+              </w:rPr>
+              <w:t xml:space="preserve"> </w:t>
+            </w:r>
+            <w:r>
+              <w:rPr>
+                <w:b/>
+                <w:bCs/>
+              </w:rPr>
+              <w:t>number</w:t>
+            </w:r>
+          </w:p>
+        </w:tc>
+        <w:tc>
+          <w:tcPr>
+            <w:tcW w:w="1270" w:type="dxa"/>
+          </w:tcPr>
+          <w:p>
+            <w:pPr>
+              <w:rPr>
+                <w:rtl/>
+              </w:rPr>
+            </w:pPr>
+            <w:r>
+              <w:t>3</w:t>
+            </w:r>
+            <w:r>
+              <w:t>3</w:t>
+            </w:r>
+          </w:p>
+        </w:tc>
+      </w:tr>
+      <w:tr>
+        <w:tc>
+          <w:tcPr>
+            <w:tcW w:w="9016" w:type="dxa"/>
+            <w:gridSpan w:val="3"/>
+          </w:tcPr>
+          <w:p>
+            <w:r>
+              <w:rPr>
+                <w:b/>
+                <w:bCs/>
+              </w:rPr>
+              <w:t>Classification</w:t>
+            </w:r>
+            <w:r>
+              <w:rPr>
+                <w:b/>
+                <w:bCs/>
+              </w:rPr>
+              <w:t xml:space="preserve">: </w:t>
+            </w:r>
+            <w:r>
+              <w:t xml:space="preserve">functional </w:t>
+            </w:r>
+          </w:p>
+        </w:tc>
+      </w:tr>
+      <w:tr>
+        <w:tc>
+          <w:tcPr>
+            <w:tcW w:w="9016" w:type="dxa"/>
+            <w:gridSpan w:val="3"/>
+          </w:tcPr>
+          <w:p>
+            <w:r>
+              <w:rPr>
+                <w:b/>
+                <w:bCs/>
+              </w:rPr>
+              <w:t>As a</w:t>
+            </w:r>
+            <w:r>
+              <w:t xml:space="preserve"> student</w:t>
+            </w:r>
+            <w:r>
+              <w:t xml:space="preserve">, </w:t>
+            </w:r>
+          </w:p>
+          <w:p>
+            <w:r>
+              <w:rPr>
+                <w:b/>
+                <w:bCs/>
+              </w:rPr>
+              <w:t>I want</w:t>
+            </w:r>
+            <w:r>
+              <w:rPr>
+                <w:b/>
+                <w:bCs/>
+              </w:rPr>
+              <w:t xml:space="preserve"> </w:t>
+            </w:r>
+            <w:r>
+              <w:t>be able to select the payment method that fits me</w:t>
+            </w:r>
+            <w:r>
+              <w:t xml:space="preserve"> (credit card, </w:t>
+            </w:r>
+            <w:proofErr w:type="spellStart"/>
+            <w:r>
+              <w:t>Paypal</w:t>
+            </w:r>
+            <w:proofErr w:type="spellEnd"/>
+            <w:r>
+              <w:t xml:space="preserve"> or contract(cash))</w:t>
+            </w:r>
+          </w:p>
+          <w:p>
+            <w:pPr>
+              <w:rPr>
+                <w:rtl/>
+              </w:rPr>
+            </w:pPr>
+            <w:proofErr w:type="gramStart"/>
+            <w:r>
+              <w:rPr>
+                <w:b/>
+                <w:bCs/>
+              </w:rPr>
+              <w:t>so</w:t>
+            </w:r>
+            <w:proofErr w:type="gramEnd"/>
+            <w:r>
+              <w:rPr>
+                <w:b/>
+                <w:bCs/>
+              </w:rPr>
+              <w:t xml:space="preserve"> that I can</w:t>
+            </w:r>
+            <w:r>
+              <w:t xml:space="preserve"> </w:t>
+            </w:r>
+            <w:r>
+              <w:t>pay however I see fit for the apartment.</w:t>
+            </w:r>
+            <w:r>
+              <w:t xml:space="preserve"> </w:t>
             </w:r>
           </w:p>
         </w:tc>
@@ -7115,7 +7659,6 @@
           <w:szCs w:val="32"/>
           <w:u w:val="single"/>
         </w:rPr>
-        <w:lastRenderedPageBreak/>
         <w:t>Effective tracking of orders</w:t>
       </w:r>
     </w:p>
@@ -7235,7 +7778,6 @@
           <w:p>
             <w:pPr>
               <w:rPr>
-                <w:rFonts w:hint="cs"/>
                 <w:rtl/>
               </w:rPr>
             </w:pPr>
@@ -7243,7 +7785,7 @@
               <w:t>3</w:t>
             </w:r>
             <w:r>
-              <w:t>3</w:t>
+              <w:t>4</w:t>
             </w:r>
           </w:p>
         </w:tc>
@@ -7312,12 +7854,21 @@
             </w:r>
           </w:p>
           <w:p>
-            <w:r>
-              <w:rPr>
-                <w:b/>
-                <w:bCs/>
-              </w:rPr>
-              <w:t>so that I can</w:t>
+            <w:proofErr w:type="gramStart"/>
+            <w:r>
+              <w:rPr>
+                <w:b/>
+                <w:bCs/>
+              </w:rPr>
+              <w:t>so</w:t>
+            </w:r>
+            <w:proofErr w:type="gramEnd"/>
+            <w:r>
+              <w:rPr>
+                <w:b/>
+                <w:bCs/>
+              </w:rPr>
+              <w:t xml:space="preserve"> that I can</w:t>
             </w:r>
             <w:r>
               <w:rPr>
@@ -7440,7 +7991,6 @@
           <w:p>
             <w:pPr>
               <w:rPr>
-                <w:rFonts w:hint="cs"/>
                 <w:rtl/>
               </w:rPr>
             </w:pPr>
@@ -7448,7 +7998,7 @@
               <w:t>3</w:t>
             </w:r>
             <w:r>
-              <w:t>4</w:t>
+              <w:t>5</w:t>
             </w:r>
           </w:p>
         </w:tc>
@@ -7489,7 +8039,6 @@
           <w:p>
             <w:pPr>
               <w:rPr>
-                <w:rFonts w:hint="cs"/>
                 <w:rtl/>
               </w:rPr>
             </w:pPr>
@@ -7527,15 +8076,30 @@
             </w:r>
           </w:p>
           <w:p>
-            <w:r>
-              <w:rPr>
-                <w:b/>
-                <w:bCs/>
-              </w:rPr>
-              <w:t>so that I can</w:t>
-            </w:r>
-            <w:r>
-              <w:t xml:space="preserve"> track my business behavior as a function of time. </w:t>
+            <w:proofErr w:type="gramStart"/>
+            <w:r>
+              <w:rPr>
+                <w:b/>
+                <w:bCs/>
+              </w:rPr>
+              <w:t>so</w:t>
+            </w:r>
+            <w:proofErr w:type="gramEnd"/>
+            <w:r>
+              <w:rPr>
+                <w:b/>
+                <w:bCs/>
+              </w:rPr>
+              <w:t xml:space="preserve"> that I can</w:t>
+            </w:r>
+            <w:r>
+              <w:t xml:space="preserve"> track my business </w:t>
+            </w:r>
+            <w:r>
+              <w:t>progress by</w:t>
+            </w:r>
+            <w:r>
+              <w:t xml:space="preserve"> time. </w:t>
             </w:r>
           </w:p>
         </w:tc>
@@ -7639,7 +8203,6 @@
           <w:p>
             <w:pPr>
               <w:rPr>
-                <w:rFonts w:hint="cs"/>
                 <w:rtl/>
               </w:rPr>
             </w:pPr>
@@ -7647,7 +8210,7 @@
               <w:t>3</w:t>
             </w:r>
             <w:r>
-              <w:t>5</w:t>
+              <w:t>6</w:t>
             </w:r>
           </w:p>
         </w:tc>
@@ -7716,12 +8279,21 @@
             </w:r>
           </w:p>
           <w:p>
-            <w:r>
-              <w:rPr>
-                <w:b/>
-                <w:bCs/>
-              </w:rPr>
-              <w:t>so that I can</w:t>
+            <w:proofErr w:type="gramStart"/>
+            <w:r>
+              <w:rPr>
+                <w:b/>
+                <w:bCs/>
+              </w:rPr>
+              <w:t>so</w:t>
+            </w:r>
+            <w:proofErr w:type="gramEnd"/>
+            <w:r>
+              <w:rPr>
+                <w:b/>
+                <w:bCs/>
+              </w:rPr>
+              <w:t xml:space="preserve"> that I can</w:t>
             </w:r>
             <w:r>
               <w:t xml:space="preserve"> know which location is most wanted by the students. </w:t>
@@ -7779,7 +8351,13 @@
               <w:t xml:space="preserve"> </w:t>
             </w:r>
             <w:r>
-              <w:t>Business conduct by amount of rooms in a housing unit</w:t>
+              <w:t xml:space="preserve">Business conduct by </w:t>
+            </w:r>
+            <w:r>
+              <w:t>number</w:t>
+            </w:r>
+            <w:r>
+              <w:t xml:space="preserve"> of rooms in a housing unit</w:t>
             </w:r>
             <w:r>
               <w:rPr>
@@ -7831,7 +8409,6 @@
           <w:p>
             <w:pPr>
               <w:rPr>
-                <w:rFonts w:hint="cs"/>
                 <w:rtl/>
               </w:rPr>
             </w:pPr>
@@ -7839,7 +8416,7 @@
               <w:t>3</w:t>
             </w:r>
             <w:r>
-              <w:t>6</w:t>
+              <w:t>7</w:t>
             </w:r>
           </w:p>
         </w:tc>
@@ -7908,16 +8485,31 @@
               <w:t xml:space="preserve"> </w:t>
             </w:r>
             <w:r>
-              <w:t>have the ability to track my revenue by the amount of rooms in a housing unit</w:t>
-            </w:r>
-          </w:p>
-          <w:p>
-            <w:r>
-              <w:rPr>
-                <w:b/>
-                <w:bCs/>
-              </w:rPr>
-              <w:t>so that I can</w:t>
+              <w:t xml:space="preserve">have the ability to track my revenue by the </w:t>
+            </w:r>
+            <w:r>
+              <w:t>number</w:t>
+            </w:r>
+            <w:r>
+              <w:t xml:space="preserve"> of rooms in a housing unit</w:t>
+            </w:r>
+          </w:p>
+          <w:p>
+            <w:proofErr w:type="gramStart"/>
+            <w:r>
+              <w:rPr>
+                <w:b/>
+                <w:bCs/>
+              </w:rPr>
+              <w:t>so</w:t>
+            </w:r>
+            <w:proofErr w:type="gramEnd"/>
+            <w:r>
+              <w:rPr>
+                <w:b/>
+                <w:bCs/>
+              </w:rPr>
+              <w:t xml:space="preserve"> that I can</w:t>
             </w:r>
             <w:r>
               <w:t xml:space="preserve"> know how many rooms in the housing unit the students prefer. </w:t>
@@ -8018,7 +8610,6 @@
           <w:p>
             <w:pPr>
               <w:rPr>
-                <w:rFonts w:hint="cs"/>
                 <w:rtl/>
               </w:rPr>
             </w:pPr>
@@ -8026,7 +8617,7 @@
               <w:t>3</w:t>
             </w:r>
             <w:r>
-              <w:t>7</w:t>
+              <w:t>8</w:t>
             </w:r>
           </w:p>
         </w:tc>
@@ -8099,15 +8690,33 @@
             </w:r>
           </w:p>
           <w:p>
-            <w:r>
-              <w:rPr>
-                <w:b/>
-                <w:bCs/>
-              </w:rPr>
-              <w:t>so that I can</w:t>
-            </w:r>
-            <w:r>
-              <w:t xml:space="preserve"> know what the most popular price is for the students. </w:t>
+            <w:proofErr w:type="gramStart"/>
+            <w:r>
+              <w:rPr>
+                <w:b/>
+                <w:bCs/>
+              </w:rPr>
+              <w:t>so</w:t>
+            </w:r>
+            <w:proofErr w:type="gramEnd"/>
+            <w:r>
+              <w:rPr>
+                <w:b/>
+                <w:bCs/>
+              </w:rPr>
+              <w:t xml:space="preserve"> that I can</w:t>
+            </w:r>
+            <w:r>
+              <w:t xml:space="preserve"> know</w:t>
+            </w:r>
+            <w:r>
+              <w:t xml:space="preserve"> </w:t>
+            </w:r>
+            <w:r>
+              <w:t>about my financial progress</w:t>
+            </w:r>
+            <w:r>
+              <w:t>.</w:t>
             </w:r>
           </w:p>
         </w:tc>
@@ -8214,7 +8823,6 @@
           <w:p>
             <w:pPr>
               <w:rPr>
-                <w:rFonts w:hint="cs"/>
                 <w:rtl/>
               </w:rPr>
             </w:pPr>
@@ -8222,7 +8830,7 @@
               <w:t>3</w:t>
             </w:r>
             <w:r>
-              <w:t>8</w:t>
+              <w:t>9</w:t>
             </w:r>
           </w:p>
         </w:tc>
@@ -8295,12 +8903,21 @@
             </w:r>
           </w:p>
           <w:p>
-            <w:r>
-              <w:rPr>
-                <w:b/>
-                <w:bCs/>
-              </w:rPr>
-              <w:t>so that I can</w:t>
+            <w:proofErr w:type="gramStart"/>
+            <w:r>
+              <w:rPr>
+                <w:b/>
+                <w:bCs/>
+              </w:rPr>
+              <w:t>so</w:t>
+            </w:r>
+            <w:proofErr w:type="gramEnd"/>
+            <w:r>
+              <w:rPr>
+                <w:b/>
+                <w:bCs/>
+              </w:rPr>
+              <w:t xml:space="preserve"> that I can</w:t>
             </w:r>
             <w:r>
               <w:t xml:space="preserve"> know which design is most in demand </w:t>
@@ -8375,19 +8992,7 @@
           <w:szCs w:val="28"/>
           <w:u w:val="single"/>
         </w:rPr>
-        <w:lastRenderedPageBreak/>
-        <w:t>Admin</w:t>
-      </w:r>
-      <w:r>
-        <w:rPr>
-          <w:b/>
-          <w:bCs/>
-          <w:color w:val="8EAADB" w:themeColor="accent1" w:themeTint="99"/>
-          <w:sz w:val="28"/>
-          <w:szCs w:val="28"/>
-          <w:u w:val="single"/>
-        </w:rPr>
-        <w:t xml:space="preserve"> View</w:t>
+        <w:t>Admin View</w:t>
       </w:r>
     </w:p>
     <w:tbl>
@@ -8486,12 +9091,11 @@
           <w:p>
             <w:pPr>
               <w:rPr>
-                <w:rFonts w:hint="cs"/>
                 <w:rtl/>
               </w:rPr>
             </w:pPr>
             <w:r>
-              <w:t>39</w:t>
+              <w:t>40</w:t>
             </w:r>
           </w:p>
         </w:tc>
@@ -8569,12 +9173,21 @@
             </w:r>
           </w:p>
           <w:p>
-            <w:r>
-              <w:rPr>
-                <w:b/>
-                <w:bCs/>
-              </w:rPr>
-              <w:t xml:space="preserve">so that </w:t>
+            <w:proofErr w:type="gramStart"/>
+            <w:r>
+              <w:rPr>
+                <w:b/>
+                <w:bCs/>
+              </w:rPr>
+              <w:t>so</w:t>
+            </w:r>
+            <w:proofErr w:type="gramEnd"/>
+            <w:r>
+              <w:rPr>
+                <w:b/>
+                <w:bCs/>
+              </w:rPr>
+              <w:t xml:space="preserve"> that </w:t>
             </w:r>
             <w:r>
               <w:t>there are no inactive users in the system</w:t>
@@ -8687,12 +9300,14 @@
           <w:p>
             <w:pPr>
               <w:rPr>
-                <w:rFonts w:hint="cs"/>
                 <w:rtl/>
               </w:rPr>
             </w:pPr>
             <w:r>
-              <w:t>40</w:t>
+              <w:t>4</w:t>
+            </w:r>
+            <w:r>
+              <w:t>1</w:t>
             </w:r>
           </w:p>
         </w:tc>
@@ -8761,12 +9376,21 @@
             </w:r>
           </w:p>
           <w:p>
-            <w:r>
-              <w:rPr>
-                <w:b/>
-                <w:bCs/>
-              </w:rPr>
-              <w:t>so that I can</w:t>
+            <w:proofErr w:type="gramStart"/>
+            <w:r>
+              <w:rPr>
+                <w:b/>
+                <w:bCs/>
+              </w:rPr>
+              <w:t>so</w:t>
+            </w:r>
+            <w:proofErr w:type="gramEnd"/>
+            <w:r>
+              <w:rPr>
+                <w:b/>
+                <w:bCs/>
+              </w:rPr>
+              <w:t xml:space="preserve"> that I can</w:t>
             </w:r>
             <w:r>
               <w:t xml:space="preserve"> track site activity and see if people are using it. </w:t>
@@ -8808,14 +9432,10 @@
               <w:t xml:space="preserve"> </w:t>
             </w:r>
             <w:r>
-              <w:t>Update availability</w:t>
-            </w:r>
-            <w:r>
-              <w:rPr>
-                <w:b/>
-                <w:bCs/>
-              </w:rPr>
-              <w:tab/>
+              <w:t>De</w:t>
+            </w:r>
+            <w:r>
+              <w:t>lete Students Reviews</w:t>
             </w:r>
           </w:p>
         </w:tc>
@@ -8860,12 +9480,14 @@
           <w:p>
             <w:pPr>
               <w:rPr>
-                <w:rFonts w:hint="cs"/>
                 <w:rtl/>
               </w:rPr>
             </w:pPr>
             <w:r>
-              <w:t>41</w:t>
+              <w:t>4</w:t>
+            </w:r>
+            <w:r>
+              <w:t>2</w:t>
             </w:r>
           </w:p>
         </w:tc>
@@ -8924,16 +9546,34 @@
               <w:t>I want to</w:t>
             </w:r>
             <w:r>
-              <w:t xml:space="preserve"> have the option to update the availability of housing units on the display page (on the home page)</w:t>
-            </w:r>
-          </w:p>
-          <w:p>
-            <w:r>
-              <w:rPr>
-                <w:b/>
-                <w:bCs/>
-              </w:rPr>
-              <w:t>so that</w:t>
+              <w:t xml:space="preserve"> have the option to </w:t>
+            </w:r>
+            <w:r>
+              <w:t xml:space="preserve">delete </w:t>
+            </w:r>
+            <w:r>
+              <w:t>Inappropriate</w:t>
+            </w:r>
+            <w:r>
+              <w:t xml:space="preserve"> or spam reviews  </w:t>
+            </w:r>
+          </w:p>
+          <w:p>
+            <w:proofErr w:type="gramStart"/>
+            <w:r>
+              <w:rPr>
+                <w:b/>
+                <w:bCs/>
+              </w:rPr>
+              <w:t>so</w:t>
+            </w:r>
+            <w:proofErr w:type="gramEnd"/>
+            <w:r>
+              <w:rPr>
+                <w:b/>
+                <w:bCs/>
+              </w:rPr>
+              <w:t xml:space="preserve"> that</w:t>
             </w:r>
             <w:r>
               <w:rPr>
@@ -8943,17 +9583,13 @@
               <w:t xml:space="preserve"> I can </w:t>
             </w:r>
             <w:r>
-              <w:t>be sure that</w:t>
-            </w:r>
-            <w:r>
-              <w:rPr>
-                <w:b/>
-                <w:bCs/>
-              </w:rPr>
-              <w:t xml:space="preserve"> </w:t>
-            </w:r>
-            <w:r>
-              <w:t xml:space="preserve">the information is reliable, and the students know whether the housing unit is available for rent or not.  </w:t>
+              <w:t xml:space="preserve">keep the site </w:t>
+            </w:r>
+            <w:r>
+              <w:t>appropriate</w:t>
+            </w:r>
+            <w:r>
+              <w:t xml:space="preserve">. </w:t>
             </w:r>
           </w:p>
         </w:tc>
@@ -8992,10 +9628,7 @@
               <w:t xml:space="preserve"> </w:t>
             </w:r>
             <w:r>
-              <w:t>De</w:t>
-            </w:r>
-            <w:r>
-              <w:t>lete Students Reviews</w:t>
+              <w:t xml:space="preserve">Confirm students' registration  </w:t>
             </w:r>
           </w:p>
         </w:tc>
@@ -9040,13 +9673,17 @@
           <w:p>
             <w:pPr>
               <w:rPr>
-                <w:rFonts w:hint="cs"/>
                 <w:rtl/>
               </w:rPr>
             </w:pPr>
             <w:r>
-              <w:t>42</w:t>
-            </w:r>
+              <w:t>4</w:t>
+            </w:r>
+            <w:r>
+              <w:t>3</w:t>
+            </w:r>
+            <w:bookmarkStart w:id="0" w:name="_GoBack"/>
+            <w:bookmarkEnd w:id="0"/>
           </w:p>
         </w:tc>
       </w:tr>
@@ -9104,191 +9741,6 @@
               <w:t>I want to</w:t>
             </w:r>
             <w:r>
-              <w:t xml:space="preserve"> have the option to </w:t>
-            </w:r>
-            <w:r>
-              <w:t xml:space="preserve">delete </w:t>
-            </w:r>
-            <w:r>
-              <w:t>Inappropriate</w:t>
-            </w:r>
-            <w:r>
-              <w:t xml:space="preserve"> or spam reviews  </w:t>
-            </w:r>
-          </w:p>
-          <w:p>
-            <w:r>
-              <w:rPr>
-                <w:b/>
-                <w:bCs/>
-              </w:rPr>
-              <w:t>so that</w:t>
-            </w:r>
-            <w:r>
-              <w:rPr>
-                <w:b/>
-                <w:bCs/>
-              </w:rPr>
-              <w:t xml:space="preserve"> I can </w:t>
-            </w:r>
-            <w:r>
-              <w:t xml:space="preserve">keep the site </w:t>
-            </w:r>
-            <w:r>
-              <w:t>appropriate</w:t>
-            </w:r>
-            <w:r>
-              <w:t xml:space="preserve">. </w:t>
-            </w:r>
-          </w:p>
-        </w:tc>
-      </w:tr>
-    </w:tbl>
-    <w:p/>
-    <w:tbl>
-      <w:tblPr>
-        <w:tblStyle w:val="TableGrid"/>
-        <w:tblW w:w="0" w:type="auto"/>
-        <w:tblLook w:val="04A0" w:firstRow="1" w:lastRow="0" w:firstColumn="1" w:lastColumn="0" w:noHBand="0" w:noVBand="1"/>
-      </w:tblPr>
-      <w:tblGrid>
-        <w:gridCol w:w="6516"/>
-        <w:gridCol w:w="1230"/>
-        <w:gridCol w:w="1270"/>
-      </w:tblGrid>
-      <w:tr>
-        <w:tc>
-          <w:tcPr>
-            <w:tcW w:w="6516" w:type="dxa"/>
-          </w:tcPr>
-          <w:p>
-            <w:r>
-              <w:rPr>
-                <w:b/>
-                <w:bCs/>
-              </w:rPr>
-              <w:t>Title:</w:t>
-            </w:r>
-            <w:r>
-              <w:rPr>
-                <w:b/>
-                <w:bCs/>
-              </w:rPr>
-              <w:t xml:space="preserve"> </w:t>
-            </w:r>
-            <w:r>
-              <w:t xml:space="preserve">Confirm students' registration  </w:t>
-            </w:r>
-          </w:p>
-        </w:tc>
-        <w:tc>
-          <w:tcPr>
-            <w:tcW w:w="1230" w:type="dxa"/>
-          </w:tcPr>
-          <w:p>
-            <w:pPr>
-              <w:rPr>
-                <w:b/>
-                <w:bCs/>
-              </w:rPr>
-            </w:pPr>
-            <w:r>
-              <w:rPr>
-                <w:b/>
-                <w:bCs/>
-              </w:rPr>
-              <w:t>R.</w:t>
-            </w:r>
-            <w:r>
-              <w:rPr>
-                <w:b/>
-                <w:bCs/>
-              </w:rPr>
-              <w:t xml:space="preserve"> </w:t>
-            </w:r>
-            <w:r>
-              <w:rPr>
-                <w:b/>
-                <w:bCs/>
-              </w:rPr>
-              <w:t>number</w:t>
-            </w:r>
-          </w:p>
-        </w:tc>
-        <w:tc>
-          <w:tcPr>
-            <w:tcW w:w="1270" w:type="dxa"/>
-          </w:tcPr>
-          <w:p>
-            <w:pPr>
-              <w:rPr>
-                <w:rFonts w:hint="cs"/>
-                <w:rtl/>
-              </w:rPr>
-            </w:pPr>
-            <w:r>
-              <w:t>4</w:t>
-            </w:r>
-            <w:r>
-              <w:t>3</w:t>
-            </w:r>
-          </w:p>
-        </w:tc>
-      </w:tr>
-      <w:tr>
-        <w:tc>
-          <w:tcPr>
-            <w:tcW w:w="9016" w:type="dxa"/>
-            <w:gridSpan w:val="3"/>
-          </w:tcPr>
-          <w:p>
-            <w:r>
-              <w:rPr>
-                <w:b/>
-                <w:bCs/>
-              </w:rPr>
-              <w:t>Classification</w:t>
-            </w:r>
-            <w:r>
-              <w:rPr>
-                <w:b/>
-                <w:bCs/>
-              </w:rPr>
-              <w:t xml:space="preserve">: </w:t>
-            </w:r>
-            <w:r>
-              <w:t xml:space="preserve">functional </w:t>
-            </w:r>
-          </w:p>
-        </w:tc>
-      </w:tr>
-      <w:tr>
-        <w:tc>
-          <w:tcPr>
-            <w:tcW w:w="9016" w:type="dxa"/>
-            <w:gridSpan w:val="3"/>
-          </w:tcPr>
-          <w:p>
-            <w:r>
-              <w:rPr>
-                <w:b/>
-                <w:bCs/>
-              </w:rPr>
-              <w:t>As a</w:t>
-            </w:r>
-            <w:r>
-              <w:t xml:space="preserve"> system administrator</w:t>
-            </w:r>
-          </w:p>
-          <w:p>
-            <w:r>
-              <w:rPr>
-                <w:b/>
-                <w:bCs/>
-              </w:rPr>
-              <w:t>I want to</w:t>
-            </w:r>
-            <w:r>
               <w:t xml:space="preserve"> have </w:t>
             </w:r>
             <w:r>
@@ -9296,12 +9748,21 @@
             </w:r>
           </w:p>
           <w:p>
-            <w:r>
-              <w:rPr>
-                <w:b/>
-                <w:bCs/>
-              </w:rPr>
-              <w:t>so that</w:t>
+            <w:proofErr w:type="gramStart"/>
+            <w:r>
+              <w:rPr>
+                <w:b/>
+                <w:bCs/>
+              </w:rPr>
+              <w:t>so</w:t>
+            </w:r>
+            <w:proofErr w:type="gramEnd"/>
+            <w:r>
+              <w:rPr>
+                <w:b/>
+                <w:bCs/>
+              </w:rPr>
+              <w:t xml:space="preserve"> that</w:t>
             </w:r>
             <w:r>
               <w:rPr>
@@ -9326,7 +9787,6 @@
     <w:p>
       <w:pPr>
         <w:rPr>
-          <w:rFonts w:hint="cs"/>
           <w:rtl/>
         </w:rPr>
       </w:pPr>
@@ -9350,7 +9810,7 @@
 </file>
 
 <file path=word/styles.xml><?xml version="1.0" encoding="utf-8"?>
-<w:styles xmlns:mc="http://schemas.openxmlformats.org/markup-compatibility/2006" xmlns:r="http://schemas.openxmlformats.org/officeDocument/2006/relationships" xmlns:w="http://schemas.openxmlformats.org/wordprocessingml/2006/main" xmlns:w14="http://schemas.microsoft.com/office/word/2010/wordml" xmlns:w15="http://schemas.microsoft.com/office/word/2012/wordml" xmlns:w16cid="http://schemas.microsoft.com/office/word/2016/wordml/cid" xmlns:w16se="http://schemas.microsoft.com/office/word/2015/wordml/symex" mc:Ignorable="w14 w15 w16se w16cid">
+<w:styles xmlns:mc="http://schemas.openxmlformats.org/markup-compatibility/2006" xmlns:r="http://schemas.openxmlformats.org/officeDocument/2006/relationships" xmlns:w="http://schemas.openxmlformats.org/wordprocessingml/2006/main" xmlns:w14="http://schemas.microsoft.com/office/word/2010/wordml" xmlns:w15="http://schemas.microsoft.com/office/word/2012/wordml" mc:Ignorable="w14 w15">
   <w:docDefaults>
     <w:rPrDefault>
       <w:rPr>
@@ -9366,7 +9826,7 @@
       </w:pPr>
     </w:pPrDefault>
   </w:docDefaults>
-  <w:latentStyles w:defLockedState="0" w:defUIPriority="99" w:defSemiHidden="0" w:defUnhideWhenUsed="0" w:defQFormat="0" w:count="376">
+  <w:latentStyles w:defLockedState="0" w:defUIPriority="99" w:defSemiHidden="0" w:defUnhideWhenUsed="0" w:defQFormat="0" w:count="371">
     <w:lsdException w:name="Normal" w:uiPriority="0" w:qFormat="1"/>
     <w:lsdException w:name="heading 1" w:uiPriority="9" w:qFormat="1"/>
     <w:lsdException w:name="heading 2" w:semiHidden="1" w:uiPriority="9" w:unhideWhenUsed="1" w:qFormat="1"/>
@@ -9472,6 +9932,7 @@
     <w:lsdException w:name="HTML Sample" w:semiHidden="1" w:unhideWhenUsed="1"/>
     <w:lsdException w:name="HTML Typewriter" w:semiHidden="1" w:unhideWhenUsed="1"/>
     <w:lsdException w:name="HTML Variable" w:semiHidden="1" w:unhideWhenUsed="1"/>
+    <w:lsdException w:name="Normal Table" w:semiHidden="1" w:unhideWhenUsed="1"/>
     <w:lsdException w:name="annotation subject" w:semiHidden="1" w:unhideWhenUsed="1"/>
     <w:lsdException w:name="No List" w:semiHidden="1" w:unhideWhenUsed="1"/>
     <w:lsdException w:name="Outline List 1" w:semiHidden="1" w:unhideWhenUsed="1"/>
@@ -9514,8 +9975,11 @@
     <w:lsdException w:name="Table Contemporary" w:semiHidden="1" w:unhideWhenUsed="1"/>
     <w:lsdException w:name="Table Elegant" w:semiHidden="1" w:unhideWhenUsed="1"/>
     <w:lsdException w:name="Table Professional" w:semiHidden="1" w:unhideWhenUsed="1"/>
+    <w:lsdException w:name="Table Subtle 1" w:semiHidden="1" w:unhideWhenUsed="1"/>
     <w:lsdException w:name="Table Subtle 2" w:semiHidden="1" w:unhideWhenUsed="1"/>
     <w:lsdException w:name="Table Web 1" w:semiHidden="1" w:unhideWhenUsed="1"/>
+    <w:lsdException w:name="Table Web 2" w:semiHidden="1" w:unhideWhenUsed="1"/>
+    <w:lsdException w:name="Table Web 3" w:semiHidden="1" w:unhideWhenUsed="1"/>
     <w:lsdException w:name="Balloon Text" w:semiHidden="1" w:unhideWhenUsed="1"/>
     <w:lsdException w:name="Table Grid" w:uiPriority="39"/>
     <w:lsdException w:name="Table Theme" w:semiHidden="1" w:unhideWhenUsed="1"/>
@@ -9734,11 +10198,6 @@
     <w:lsdException w:name="List Table 5 Dark Accent 6" w:uiPriority="50"/>
     <w:lsdException w:name="List Table 6 Colorful Accent 6" w:uiPriority="51"/>
     <w:lsdException w:name="List Table 7 Colorful Accent 6" w:uiPriority="52"/>
-    <w:lsdException w:name="Mention" w:semiHidden="1" w:unhideWhenUsed="1"/>
-    <w:lsdException w:name="Smart Hyperlink" w:semiHidden="1" w:unhideWhenUsed="1"/>
-    <w:lsdException w:name="Hashtag" w:semiHidden="1" w:unhideWhenUsed="1"/>
-    <w:lsdException w:name="Unresolved Mention" w:semiHidden="1" w:unhideWhenUsed="1"/>
-    <w:lsdException w:name="Smart Link" w:semiHidden="1" w:unhideWhenUsed="1"/>
   </w:latentStyles>
   <w:style w:type="paragraph" w:default="1" w:styleId="Normal">
     <w:name w:val="Normal"/>
@@ -9780,6 +10239,7 @@
       <w:spacing w:after="0" w:line="240" w:lineRule="auto"/>
     </w:pPr>
     <w:tblPr>
+      <w:tblInd w:w="0" w:type="dxa"/>
       <w:tblBorders>
         <w:top w:val="single" w:sz="4" w:space="0" w:color="auto"/>
         <w:left w:val="single" w:sz="4" w:space="0" w:color="auto"/>
@@ -9788,6 +10248,12 @@
         <w:insideH w:val="single" w:sz="4" w:space="0" w:color="auto"/>
         <w:insideV w:val="single" w:sz="4" w:space="0" w:color="auto"/>
       </w:tblBorders>
+      <w:tblCellMar>
+        <w:top w:w="0" w:type="dxa"/>
+        <w:left w:w="108" w:type="dxa"/>
+        <w:bottom w:w="0" w:type="dxa"/>
+        <w:right w:w="108" w:type="dxa"/>
+      </w:tblCellMar>
     </w:tblPr>
   </w:style>
   <w:style w:type="paragraph" w:styleId="HTMLPreformatted">

</xml_diff>

<commit_message>
added attraction adding to the renter
</commit_message>
<xml_diff>
--- a/documentation/Functional Requirements User Story - SCE_ROOM.docx
+++ b/documentation/Functional Requirements User Story - SCE_ROOM.docx
@@ -5349,6 +5349,209 @@
         </w:rPr>
       </w:pPr>
     </w:p>
+    <w:tbl>
+      <w:tblPr>
+        <w:tblStyle w:val="TableGrid"/>
+        <w:tblW w:w="0" w:type="auto"/>
+        <w:tblLook w:val="04A0" w:firstRow="1" w:lastRow="0" w:firstColumn="1" w:lastColumn="0" w:noHBand="0" w:noVBand="1"/>
+      </w:tblPr>
+      <w:tblGrid>
+        <w:gridCol w:w="6516"/>
+        <w:gridCol w:w="1230"/>
+        <w:gridCol w:w="1270"/>
+      </w:tblGrid>
+      <w:tr>
+        <w:tc>
+          <w:tcPr>
+            <w:tcW w:w="6516" w:type="dxa"/>
+          </w:tcPr>
+          <w:p>
+            <w:pPr>
+              <w:rPr>
+                <w:rtl/>
+              </w:rPr>
+            </w:pPr>
+            <w:r>
+              <w:rPr>
+                <w:b/>
+                <w:bCs/>
+              </w:rPr>
+              <w:t>Title:</w:t>
+            </w:r>
+            <w:r>
+              <w:rPr>
+                <w:b/>
+                <w:bCs/>
+              </w:rPr>
+              <w:t xml:space="preserve"> </w:t>
+            </w:r>
+            <w:r>
+              <w:t>Attractions*</w:t>
+            </w:r>
+          </w:p>
+        </w:tc>
+        <w:tc>
+          <w:tcPr>
+            <w:tcW w:w="1230" w:type="dxa"/>
+          </w:tcPr>
+          <w:p>
+            <w:pPr>
+              <w:rPr>
+                <w:b/>
+                <w:bCs/>
+              </w:rPr>
+            </w:pPr>
+            <w:r>
+              <w:rPr>
+                <w:b/>
+                <w:bCs/>
+              </w:rPr>
+              <w:t>R.</w:t>
+            </w:r>
+            <w:r>
+              <w:rPr>
+                <w:b/>
+                <w:bCs/>
+              </w:rPr>
+              <w:t xml:space="preserve"> </w:t>
+            </w:r>
+            <w:r>
+              <w:rPr>
+                <w:b/>
+                <w:bCs/>
+              </w:rPr>
+              <w:t>number</w:t>
+            </w:r>
+          </w:p>
+        </w:tc>
+        <w:tc>
+          <w:tcPr>
+            <w:tcW w:w="1270" w:type="dxa"/>
+          </w:tcPr>
+          <w:p>
+            <w:pPr>
+              <w:rPr>
+                <w:rtl/>
+              </w:rPr>
+            </w:pPr>
+            <w:r>
+              <w:t>2</w:t>
+            </w:r>
+            <w:r>
+              <w:t>4</w:t>
+            </w:r>
+          </w:p>
+        </w:tc>
+      </w:tr>
+      <w:tr>
+        <w:tc>
+          <w:tcPr>
+            <w:tcW w:w="9016" w:type="dxa"/>
+            <w:gridSpan w:val="3"/>
+          </w:tcPr>
+          <w:p>
+            <w:r>
+              <w:rPr>
+                <w:b/>
+                <w:bCs/>
+              </w:rPr>
+              <w:t>Classification</w:t>
+            </w:r>
+            <w:r>
+              <w:rPr>
+                <w:b/>
+                <w:bCs/>
+              </w:rPr>
+              <w:t xml:space="preserve">: </w:t>
+            </w:r>
+            <w:r>
+              <w:t xml:space="preserve">functional </w:t>
+            </w:r>
+          </w:p>
+        </w:tc>
+      </w:tr>
+      <w:tr>
+        <w:tc>
+          <w:tcPr>
+            <w:tcW w:w="9016" w:type="dxa"/>
+            <w:gridSpan w:val="3"/>
+          </w:tcPr>
+          <w:p>
+            <w:pPr>
+              <w:rPr>
+                <w:rtl/>
+              </w:rPr>
+            </w:pPr>
+            <w:r>
+              <w:rPr>
+                <w:b/>
+                <w:bCs/>
+              </w:rPr>
+              <w:t>As a</w:t>
+            </w:r>
+            <w:r>
+              <w:t xml:space="preserve"> student </w:t>
+            </w:r>
+          </w:p>
+          <w:p>
+            <w:pPr>
+              <w:rPr>
+                <w:rtl/>
+              </w:rPr>
+            </w:pPr>
+            <w:r>
+              <w:rPr>
+                <w:b/>
+                <w:bCs/>
+              </w:rPr>
+              <w:t>I want to</w:t>
+            </w:r>
+            <w:r>
+              <w:t xml:space="preserve"> </w:t>
+            </w:r>
+            <w:r>
+              <w:t>see attractions nearby the housing unit</w:t>
+            </w:r>
+          </w:p>
+          <w:p>
+            <w:proofErr w:type="gramStart"/>
+            <w:r>
+              <w:rPr>
+                <w:b/>
+                <w:bCs/>
+              </w:rPr>
+              <w:t>so</w:t>
+            </w:r>
+            <w:proofErr w:type="gramEnd"/>
+            <w:r>
+              <w:rPr>
+                <w:b/>
+                <w:bCs/>
+              </w:rPr>
+              <w:t xml:space="preserve"> that I can</w:t>
+            </w:r>
+            <w:r>
+              <w:t xml:space="preserve"> </w:t>
+            </w:r>
+            <w:r>
+              <w:t>know about additional value of the housing unit I am about to rent.</w:t>
+            </w:r>
+          </w:p>
+        </w:tc>
+      </w:tr>
+    </w:tbl>
+    <w:p>
+      <w:pPr>
+        <w:rPr>
+          <w:b/>
+          <w:bCs/>
+          <w:color w:val="8EAADB" w:themeColor="accent1" w:themeTint="99"/>
+          <w:sz w:val="28"/>
+          <w:szCs w:val="28"/>
+          <w:u w:val="single"/>
+        </w:rPr>
+      </w:pPr>
+    </w:p>
     <w:p>
       <w:pPr>
         <w:rPr>
@@ -5517,7 +5720,7 @@
               <w:t>2</w:t>
             </w:r>
             <w:r>
-              <w:t>4</w:t>
+              <w:t>5</w:t>
             </w:r>
           </w:p>
         </w:tc>
@@ -5726,7 +5929,7 @@
               <w:t>2</w:t>
             </w:r>
             <w:r>
-              <w:t>5</w:t>
+              <w:t>6</w:t>
             </w:r>
           </w:p>
         </w:tc>
@@ -5922,7 +6125,7 @@
               <w:t>2</w:t>
             </w:r>
             <w:r>
-              <w:t>6</w:t>
+              <w:t>7</w:t>
             </w:r>
           </w:p>
         </w:tc>
@@ -6118,7 +6321,7 @@
               <w:t>2</w:t>
             </w:r>
             <w:r>
-              <w:t>7</w:t>
+              <w:t>8</w:t>
             </w:r>
           </w:p>
         </w:tc>
@@ -6321,7 +6524,7 @@
               <w:t>2</w:t>
             </w:r>
             <w:r>
-              <w:t>8</w:t>
+              <w:t>9</w:t>
             </w:r>
           </w:p>
         </w:tc>
@@ -6517,10 +6720,7 @@
               </w:rPr>
             </w:pPr>
             <w:r>
-              <w:t>2</w:t>
-            </w:r>
-            <w:r>
-              <w:t>9</w:t>
+              <w:t>30</w:t>
             </w:r>
           </w:p>
         </w:tc>
@@ -6626,21 +6826,8 @@
           <w:sz w:val="32"/>
           <w:szCs w:val="32"/>
           <w:u w:val="single"/>
-          <w:rtl/>
         </w:rPr>
       </w:pPr>
-      <w:r>
-        <w:rPr>
-          <w:b/>
-          <w:bCs/>
-          <w:color w:val="2F5496" w:themeColor="accent1" w:themeShade="BF"/>
-          <w:sz w:val="32"/>
-          <w:szCs w:val="32"/>
-          <w:u w:val="single"/>
-        </w:rPr>
-        <w:lastRenderedPageBreak/>
-        <w:t>Booking a Housing Unit</w:t>
-      </w:r>
     </w:p>
     <w:tbl>
       <w:tblPr>
@@ -6660,12 +6847,8 @@
           </w:tcPr>
           <w:p>
             <w:pPr>
-              <w:tabs>
-                <w:tab w:val="center" w:pos="3203"/>
-              </w:tabs>
-              <w:rPr>
-                <w:b/>
-                <w:bCs/>
+              <w:rPr>
+                <w:rtl/>
               </w:rPr>
             </w:pPr>
             <w:r>
@@ -6683,24 +6866,24 @@
               <w:t xml:space="preserve"> </w:t>
             </w:r>
             <w:r>
-              <w:t xml:space="preserve">Booking a housing unit </w:t>
-            </w:r>
-            <w:r>
-              <w:t>button</w:t>
-            </w:r>
-            <w:r>
-              <w:rPr>
-                <w:b/>
-                <w:bCs/>
-              </w:rPr>
-              <w:t xml:space="preserve"> </w:t>
-            </w:r>
-            <w:r>
-              <w:rPr>
-                <w:b/>
-                <w:bCs/>
-              </w:rPr>
-              <w:tab/>
+              <w:rPr>
+                <w:b/>
+                <w:bCs/>
+              </w:rPr>
+              <w:t>A</w:t>
+            </w:r>
+            <w:r>
+              <w:t>dd</w:t>
+            </w:r>
+            <w:r>
+              <w:rPr>
+                <w:b/>
+                <w:bCs/>
+              </w:rPr>
+              <w:t xml:space="preserve"> a</w:t>
+            </w:r>
+            <w:r>
+              <w:t>ttractions</w:t>
             </w:r>
           </w:p>
         </w:tc>
@@ -6749,7 +6932,7 @@
               </w:rPr>
             </w:pPr>
             <w:r>
-              <w:t>30</w:t>
+              <w:t>31</w:t>
             </w:r>
           </w:p>
         </w:tc>
@@ -6788,6 +6971,11 @@
             <w:gridSpan w:val="3"/>
           </w:tcPr>
           <w:p>
+            <w:pPr>
+              <w:rPr>
+                <w:rtl/>
+              </w:rPr>
+            </w:pPr>
             <w:r>
               <w:rPr>
                 <w:b/>
@@ -6796,40 +6984,27 @@
               <w:t>As a</w:t>
             </w:r>
             <w:r>
-              <w:t xml:space="preserve"> </w:t>
-            </w:r>
-            <w:r>
-              <w:t xml:space="preserve">student </w:t>
-            </w:r>
-          </w:p>
-          <w:p>
-            <w:r>
-              <w:rPr>
-                <w:b/>
-                <w:bCs/>
-              </w:rPr>
-              <w:t xml:space="preserve">I want </w:t>
-            </w:r>
-            <w:r>
-              <w:t>that after I click on the housing unit</w:t>
-            </w:r>
-            <w:r>
-              <w:t xml:space="preserve"> that I want;</w:t>
-            </w:r>
-            <w:r>
-              <w:t xml:space="preserve"> </w:t>
-            </w:r>
-            <w:r>
-              <w:t xml:space="preserve">I press on the order button and </w:t>
-            </w:r>
-            <w:r>
-              <w:t xml:space="preserve">the invitation will </w:t>
-            </w:r>
-            <w:r>
-              <w:t>begin</w:t>
-            </w:r>
-            <w:r>
-              <w:t>.</w:t>
+              <w:t xml:space="preserve"> renter</w:t>
+            </w:r>
+            <w:r>
+              <w:t xml:space="preserve"> </w:t>
+            </w:r>
+          </w:p>
+          <w:p>
+            <w:pPr>
+              <w:rPr>
+                <w:rtl/>
+              </w:rPr>
+            </w:pPr>
+            <w:r>
+              <w:rPr>
+                <w:b/>
+                <w:bCs/>
+              </w:rPr>
+              <w:t>I want to</w:t>
+            </w:r>
+            <w:r>
+              <w:t xml:space="preserve"> add nearby attractions to my housing units</w:t>
             </w:r>
           </w:p>
           <w:p>
@@ -6850,723 +7025,12 @@
               <w:t xml:space="preserve"> that I can</w:t>
             </w:r>
             <w:r>
-              <w:rPr>
-                <w:b/>
-                <w:bCs/>
-              </w:rPr>
-              <w:t xml:space="preserve"> </w:t>
-            </w:r>
-            <w:r>
-              <w:t xml:space="preserve">order quickly and easily. </w:t>
+              <w:t xml:space="preserve"> inform the potential renter about added value to their rent.</w:t>
             </w:r>
           </w:p>
         </w:tc>
       </w:tr>
     </w:tbl>
-    <w:p/>
-    <w:tbl>
-      <w:tblPr>
-        <w:tblStyle w:val="TableGrid"/>
-        <w:tblW w:w="0" w:type="auto"/>
-        <w:tblLook w:val="04A0" w:firstRow="1" w:lastRow="0" w:firstColumn="1" w:lastColumn="0" w:noHBand="0" w:noVBand="1"/>
-      </w:tblPr>
-      <w:tblGrid>
-        <w:gridCol w:w="6516"/>
-        <w:gridCol w:w="1230"/>
-        <w:gridCol w:w="1270"/>
-      </w:tblGrid>
-      <w:tr>
-        <w:tc>
-          <w:tcPr>
-            <w:tcW w:w="6516" w:type="dxa"/>
-          </w:tcPr>
-          <w:p>
-            <w:pPr>
-              <w:tabs>
-                <w:tab w:val="center" w:pos="3203"/>
-              </w:tabs>
-              <w:rPr>
-                <w:b/>
-                <w:bCs/>
-              </w:rPr>
-            </w:pPr>
-            <w:r>
-              <w:rPr>
-                <w:b/>
-                <w:bCs/>
-              </w:rPr>
-              <w:t>Title:</w:t>
-            </w:r>
-            <w:r>
-              <w:rPr>
-                <w:b/>
-                <w:bCs/>
-              </w:rPr>
-              <w:t xml:space="preserve"> </w:t>
-            </w:r>
-            <w:r>
-              <w:t xml:space="preserve">Order summary </w:t>
-            </w:r>
-            <w:r>
-              <w:rPr>
-                <w:b/>
-                <w:bCs/>
-              </w:rPr>
-              <w:tab/>
-            </w:r>
-          </w:p>
-        </w:tc>
-        <w:tc>
-          <w:tcPr>
-            <w:tcW w:w="1230" w:type="dxa"/>
-          </w:tcPr>
-          <w:p>
-            <w:pPr>
-              <w:rPr>
-                <w:b/>
-                <w:bCs/>
-              </w:rPr>
-            </w:pPr>
-            <w:r>
-              <w:rPr>
-                <w:b/>
-                <w:bCs/>
-              </w:rPr>
-              <w:t>R.</w:t>
-            </w:r>
-            <w:r>
-              <w:rPr>
-                <w:b/>
-                <w:bCs/>
-              </w:rPr>
-              <w:t xml:space="preserve"> </w:t>
-            </w:r>
-            <w:r>
-              <w:rPr>
-                <w:b/>
-                <w:bCs/>
-              </w:rPr>
-              <w:t>number</w:t>
-            </w:r>
-          </w:p>
-        </w:tc>
-        <w:tc>
-          <w:tcPr>
-            <w:tcW w:w="1270" w:type="dxa"/>
-          </w:tcPr>
-          <w:p>
-            <w:pPr>
-              <w:rPr>
-                <w:rtl/>
-              </w:rPr>
-            </w:pPr>
-            <w:r>
-              <w:t>3</w:t>
-            </w:r>
-            <w:r>
-              <w:t>1</w:t>
-            </w:r>
-          </w:p>
-        </w:tc>
-      </w:tr>
-      <w:tr>
-        <w:tc>
-          <w:tcPr>
-            <w:tcW w:w="9016" w:type="dxa"/>
-            <w:gridSpan w:val="3"/>
-          </w:tcPr>
-          <w:p>
-            <w:pPr>
-              <w:rPr>
-                <w:rtl/>
-              </w:rPr>
-            </w:pPr>
-            <w:r>
-              <w:rPr>
-                <w:b/>
-                <w:bCs/>
-              </w:rPr>
-              <w:t>Classification</w:t>
-            </w:r>
-            <w:r>
-              <w:rPr>
-                <w:b/>
-                <w:bCs/>
-              </w:rPr>
-              <w:t xml:space="preserve">: </w:t>
-            </w:r>
-            <w:r>
-              <w:t xml:space="preserve">functional </w:t>
-            </w:r>
-          </w:p>
-        </w:tc>
-      </w:tr>
-      <w:tr>
-        <w:tc>
-          <w:tcPr>
-            <w:tcW w:w="9016" w:type="dxa"/>
-            <w:gridSpan w:val="3"/>
-          </w:tcPr>
-          <w:p>
-            <w:r>
-              <w:rPr>
-                <w:b/>
-                <w:bCs/>
-              </w:rPr>
-              <w:t>As a</w:t>
-            </w:r>
-            <w:r>
-              <w:rPr>
-                <w:b/>
-                <w:bCs/>
-              </w:rPr>
-              <w:t xml:space="preserve"> </w:t>
-            </w:r>
-            <w:r>
-              <w:t xml:space="preserve">student </w:t>
-            </w:r>
-          </w:p>
-          <w:p>
-            <w:pPr>
-              <w:rPr>
-                <w:rtl/>
-              </w:rPr>
-            </w:pPr>
-            <w:r>
-              <w:rPr>
-                <w:b/>
-                <w:bCs/>
-              </w:rPr>
-              <w:t xml:space="preserve">I want </w:t>
-            </w:r>
-            <w:r>
-              <w:t>the order page to show all the order's details</w:t>
-            </w:r>
-            <w:r>
-              <w:t xml:space="preserve"> and price, </w:t>
-            </w:r>
-            <w:r>
-              <w:t xml:space="preserve"> </w:t>
-            </w:r>
-          </w:p>
-          <w:p>
-            <w:proofErr w:type="gramStart"/>
-            <w:r>
-              <w:rPr>
-                <w:b/>
-                <w:bCs/>
-              </w:rPr>
-              <w:t>so</w:t>
-            </w:r>
-            <w:proofErr w:type="gramEnd"/>
-            <w:r>
-              <w:rPr>
-                <w:b/>
-                <w:bCs/>
-              </w:rPr>
-              <w:t xml:space="preserve"> that I can</w:t>
-            </w:r>
-            <w:r>
-              <w:t xml:space="preserve"> see them before I place the order. </w:t>
-            </w:r>
-          </w:p>
-        </w:tc>
-      </w:tr>
-    </w:tbl>
-    <w:p/>
-    <w:tbl>
-      <w:tblPr>
-        <w:tblStyle w:val="TableGrid"/>
-        <w:tblW w:w="0" w:type="auto"/>
-        <w:tblLook w:val="04A0" w:firstRow="1" w:lastRow="0" w:firstColumn="1" w:lastColumn="0" w:noHBand="0" w:noVBand="1"/>
-      </w:tblPr>
-      <w:tblGrid>
-        <w:gridCol w:w="6516"/>
-        <w:gridCol w:w="1230"/>
-        <w:gridCol w:w="1270"/>
-      </w:tblGrid>
-      <w:tr>
-        <w:tc>
-          <w:tcPr>
-            <w:tcW w:w="6516" w:type="dxa"/>
-          </w:tcPr>
-          <w:p>
-            <w:pPr>
-              <w:tabs>
-                <w:tab w:val="center" w:pos="3203"/>
-              </w:tabs>
-              <w:rPr>
-                <w:b/>
-                <w:bCs/>
-              </w:rPr>
-            </w:pPr>
-            <w:r>
-              <w:rPr>
-                <w:b/>
-                <w:bCs/>
-              </w:rPr>
-              <w:t>Title:</w:t>
-            </w:r>
-            <w:r>
-              <w:rPr>
-                <w:b/>
-                <w:bCs/>
-              </w:rPr>
-              <w:t xml:space="preserve"> </w:t>
-            </w:r>
-            <w:r>
-              <w:t>Student data validation</w:t>
-            </w:r>
-            <w:r>
-              <w:rPr>
-                <w:b/>
-                <w:bCs/>
-              </w:rPr>
-              <w:tab/>
-            </w:r>
-          </w:p>
-        </w:tc>
-        <w:tc>
-          <w:tcPr>
-            <w:tcW w:w="1230" w:type="dxa"/>
-          </w:tcPr>
-          <w:p>
-            <w:pPr>
-              <w:rPr>
-                <w:b/>
-                <w:bCs/>
-              </w:rPr>
-            </w:pPr>
-            <w:r>
-              <w:rPr>
-                <w:b/>
-                <w:bCs/>
-              </w:rPr>
-              <w:t>R.</w:t>
-            </w:r>
-            <w:r>
-              <w:rPr>
-                <w:b/>
-                <w:bCs/>
-              </w:rPr>
-              <w:t xml:space="preserve"> </w:t>
-            </w:r>
-            <w:r>
-              <w:rPr>
-                <w:b/>
-                <w:bCs/>
-              </w:rPr>
-              <w:t>number</w:t>
-            </w:r>
-          </w:p>
-        </w:tc>
-        <w:tc>
-          <w:tcPr>
-            <w:tcW w:w="1270" w:type="dxa"/>
-          </w:tcPr>
-          <w:p>
-            <w:pPr>
-              <w:rPr>
-                <w:rtl/>
-              </w:rPr>
-            </w:pPr>
-            <w:r>
-              <w:t>3</w:t>
-            </w:r>
-            <w:r>
-              <w:t>2</w:t>
-            </w:r>
-          </w:p>
-        </w:tc>
-      </w:tr>
-      <w:tr>
-        <w:tc>
-          <w:tcPr>
-            <w:tcW w:w="9016" w:type="dxa"/>
-            <w:gridSpan w:val="3"/>
-          </w:tcPr>
-          <w:p>
-            <w:r>
-              <w:rPr>
-                <w:b/>
-                <w:bCs/>
-              </w:rPr>
-              <w:t>Classification</w:t>
-            </w:r>
-            <w:r>
-              <w:rPr>
-                <w:b/>
-                <w:bCs/>
-              </w:rPr>
-              <w:t xml:space="preserve">: </w:t>
-            </w:r>
-            <w:r>
-              <w:t xml:space="preserve">functional </w:t>
-            </w:r>
-          </w:p>
-        </w:tc>
-      </w:tr>
-      <w:tr>
-        <w:tc>
-          <w:tcPr>
-            <w:tcW w:w="9016" w:type="dxa"/>
-            <w:gridSpan w:val="3"/>
-          </w:tcPr>
-          <w:p>
-            <w:r>
-              <w:rPr>
-                <w:b/>
-                <w:bCs/>
-              </w:rPr>
-              <w:t>As a</w:t>
-            </w:r>
-            <w:r>
-              <w:t xml:space="preserve"> </w:t>
-            </w:r>
-            <w:r>
-              <w:t xml:space="preserve">student, if the details I entered at the time of booking are incorrect, </w:t>
-            </w:r>
-          </w:p>
-          <w:p>
-            <w:r>
-              <w:rPr>
-                <w:b/>
-                <w:bCs/>
-              </w:rPr>
-              <w:t>I want</w:t>
-            </w:r>
-            <w:r>
-              <w:rPr>
-                <w:b/>
-                <w:bCs/>
-              </w:rPr>
-              <w:t xml:space="preserve"> </w:t>
-            </w:r>
-            <w:r>
-              <w:t>the system to alert me and an error massage appears</w:t>
-            </w:r>
-          </w:p>
-          <w:p>
-            <w:pPr>
-              <w:rPr>
-                <w:rtl/>
-              </w:rPr>
-            </w:pPr>
-            <w:proofErr w:type="gramStart"/>
-            <w:r>
-              <w:rPr>
-                <w:b/>
-                <w:bCs/>
-              </w:rPr>
-              <w:t>so</w:t>
-            </w:r>
-            <w:proofErr w:type="gramEnd"/>
-            <w:r>
-              <w:rPr>
-                <w:b/>
-                <w:bCs/>
-              </w:rPr>
-              <w:t xml:space="preserve"> that I can</w:t>
-            </w:r>
-            <w:r>
-              <w:t xml:space="preserve"> know if I need to fix them before it arrives to the renter. </w:t>
-            </w:r>
-          </w:p>
-        </w:tc>
-      </w:tr>
-    </w:tbl>
-    <w:p/>
-    <w:tbl>
-      <w:tblPr>
-        <w:tblStyle w:val="TableGrid"/>
-        <w:tblW w:w="0" w:type="auto"/>
-        <w:tblLook w:val="04A0" w:firstRow="1" w:lastRow="0" w:firstColumn="1" w:lastColumn="0" w:noHBand="0" w:noVBand="1"/>
-      </w:tblPr>
-      <w:tblGrid>
-        <w:gridCol w:w="6516"/>
-        <w:gridCol w:w="1230"/>
-        <w:gridCol w:w="1270"/>
-      </w:tblGrid>
-      <w:tr>
-        <w:tc>
-          <w:tcPr>
-            <w:tcW w:w="6516" w:type="dxa"/>
-          </w:tcPr>
-          <w:p>
-            <w:pPr>
-              <w:tabs>
-                <w:tab w:val="center" w:pos="3203"/>
-              </w:tabs>
-              <w:rPr>
-                <w:b/>
-                <w:bCs/>
-              </w:rPr>
-            </w:pPr>
-            <w:r>
-              <w:rPr>
-                <w:b/>
-                <w:bCs/>
-              </w:rPr>
-              <w:t>Title:</w:t>
-            </w:r>
-            <w:r>
-              <w:rPr>
-                <w:b/>
-                <w:bCs/>
-              </w:rPr>
-              <w:t xml:space="preserve"> </w:t>
-            </w:r>
-            <w:r>
-              <w:t>Payment method</w:t>
-            </w:r>
-            <w:r>
-              <w:rPr>
-                <w:b/>
-                <w:bCs/>
-              </w:rPr>
-              <w:tab/>
-            </w:r>
-          </w:p>
-        </w:tc>
-        <w:tc>
-          <w:tcPr>
-            <w:tcW w:w="1230" w:type="dxa"/>
-          </w:tcPr>
-          <w:p>
-            <w:pPr>
-              <w:rPr>
-                <w:b/>
-                <w:bCs/>
-              </w:rPr>
-            </w:pPr>
-            <w:r>
-              <w:rPr>
-                <w:b/>
-                <w:bCs/>
-              </w:rPr>
-              <w:t>R.</w:t>
-            </w:r>
-            <w:r>
-              <w:rPr>
-                <w:b/>
-                <w:bCs/>
-              </w:rPr>
-              <w:t xml:space="preserve"> </w:t>
-            </w:r>
-            <w:r>
-              <w:rPr>
-                <w:b/>
-                <w:bCs/>
-              </w:rPr>
-              <w:t>number</w:t>
-            </w:r>
-          </w:p>
-        </w:tc>
-        <w:tc>
-          <w:tcPr>
-            <w:tcW w:w="1270" w:type="dxa"/>
-          </w:tcPr>
-          <w:p>
-            <w:pPr>
-              <w:rPr>
-                <w:rtl/>
-              </w:rPr>
-            </w:pPr>
-            <w:r>
-              <w:t>3</w:t>
-            </w:r>
-            <w:r>
-              <w:t>3</w:t>
-            </w:r>
-          </w:p>
-        </w:tc>
-      </w:tr>
-      <w:tr>
-        <w:tc>
-          <w:tcPr>
-            <w:tcW w:w="9016" w:type="dxa"/>
-            <w:gridSpan w:val="3"/>
-          </w:tcPr>
-          <w:p>
-            <w:r>
-              <w:rPr>
-                <w:b/>
-                <w:bCs/>
-              </w:rPr>
-              <w:t>Classification</w:t>
-            </w:r>
-            <w:r>
-              <w:rPr>
-                <w:b/>
-                <w:bCs/>
-              </w:rPr>
-              <w:t xml:space="preserve">: </w:t>
-            </w:r>
-            <w:r>
-              <w:t xml:space="preserve">functional </w:t>
-            </w:r>
-          </w:p>
-        </w:tc>
-      </w:tr>
-      <w:tr>
-        <w:tc>
-          <w:tcPr>
-            <w:tcW w:w="9016" w:type="dxa"/>
-            <w:gridSpan w:val="3"/>
-          </w:tcPr>
-          <w:p>
-            <w:r>
-              <w:rPr>
-                <w:b/>
-                <w:bCs/>
-              </w:rPr>
-              <w:t>As a</w:t>
-            </w:r>
-            <w:r>
-              <w:t xml:space="preserve"> student</w:t>
-            </w:r>
-            <w:r>
-              <w:t xml:space="preserve">, </w:t>
-            </w:r>
-          </w:p>
-          <w:p>
-            <w:r>
-              <w:rPr>
-                <w:b/>
-                <w:bCs/>
-              </w:rPr>
-              <w:t>I want</w:t>
-            </w:r>
-            <w:r>
-              <w:rPr>
-                <w:b/>
-                <w:bCs/>
-              </w:rPr>
-              <w:t xml:space="preserve"> </w:t>
-            </w:r>
-            <w:r>
-              <w:t>be able to select the payment method that fits me</w:t>
-            </w:r>
-            <w:r>
-              <w:t xml:space="preserve"> (credit card, </w:t>
-            </w:r>
-            <w:proofErr w:type="spellStart"/>
-            <w:r>
-              <w:t>Paypal</w:t>
-            </w:r>
-            <w:proofErr w:type="spellEnd"/>
-            <w:r>
-              <w:t xml:space="preserve"> or contract(cash))</w:t>
-            </w:r>
-          </w:p>
-          <w:p>
-            <w:pPr>
-              <w:rPr>
-                <w:rtl/>
-              </w:rPr>
-            </w:pPr>
-            <w:proofErr w:type="gramStart"/>
-            <w:r>
-              <w:rPr>
-                <w:b/>
-                <w:bCs/>
-              </w:rPr>
-              <w:t>so</w:t>
-            </w:r>
-            <w:proofErr w:type="gramEnd"/>
-            <w:r>
-              <w:rPr>
-                <w:b/>
-                <w:bCs/>
-              </w:rPr>
-              <w:t xml:space="preserve"> that I can</w:t>
-            </w:r>
-            <w:r>
-              <w:t xml:space="preserve"> </w:t>
-            </w:r>
-            <w:r>
-              <w:t>pay however I see fit for the apartment.</w:t>
-            </w:r>
-            <w:r>
-              <w:t xml:space="preserve"> </w:t>
-            </w:r>
-          </w:p>
-        </w:tc>
-      </w:tr>
-    </w:tbl>
-    <w:p/>
-    <w:p>
-      <w:pPr>
-        <w:rPr>
-          <w:b/>
-          <w:bCs/>
-        </w:rPr>
-      </w:pPr>
-    </w:p>
-    <w:p>
-      <w:pPr>
-        <w:rPr>
-          <w:b/>
-          <w:bCs/>
-        </w:rPr>
-      </w:pPr>
-    </w:p>
-    <w:p>
-      <w:pPr>
-        <w:rPr>
-          <w:b/>
-          <w:bCs/>
-        </w:rPr>
-      </w:pPr>
-    </w:p>
-    <w:p>
-      <w:pPr>
-        <w:rPr>
-          <w:b/>
-          <w:bCs/>
-        </w:rPr>
-      </w:pPr>
-    </w:p>
-    <w:p>
-      <w:pPr>
-        <w:rPr>
-          <w:b/>
-          <w:bCs/>
-        </w:rPr>
-      </w:pPr>
-    </w:p>
-    <w:p>
-      <w:pPr>
-        <w:rPr>
-          <w:b/>
-          <w:bCs/>
-        </w:rPr>
-      </w:pPr>
-    </w:p>
-    <w:p>
-      <w:pPr>
-        <w:rPr>
-          <w:b/>
-          <w:bCs/>
-        </w:rPr>
-      </w:pPr>
-    </w:p>
-    <w:p>
-      <w:pPr>
-        <w:rPr>
-          <w:b/>
-          <w:bCs/>
-        </w:rPr>
-      </w:pPr>
-    </w:p>
-    <w:p>
-      <w:pPr>
-        <w:rPr>
-          <w:b/>
-          <w:bCs/>
-        </w:rPr>
-      </w:pPr>
-    </w:p>
     <w:p>
       <w:pPr>
         <w:rPr>
@@ -7600,11 +7064,10 @@
           <w:sz w:val="32"/>
           <w:szCs w:val="32"/>
           <w:u w:val="single"/>
+          <w:rtl/>
         </w:rPr>
       </w:pPr>
-    </w:p>
-    <w:p>
-      <w:pPr>
+      <w:r>
         <w:rPr>
           <w:b/>
           <w:bCs/>
@@ -7613,17 +7076,848 @@
           <w:szCs w:val="32"/>
           <w:u w:val="single"/>
         </w:rPr>
-      </w:pPr>
+        <w:t>Booking a Housing Unit</w:t>
+      </w:r>
     </w:p>
+    <w:tbl>
+      <w:tblPr>
+        <w:tblStyle w:val="TableGrid"/>
+        <w:tblW w:w="0" w:type="auto"/>
+        <w:tblLook w:val="04A0" w:firstRow="1" w:lastRow="0" w:firstColumn="1" w:lastColumn="0" w:noHBand="0" w:noVBand="1"/>
+      </w:tblPr>
+      <w:tblGrid>
+        <w:gridCol w:w="6516"/>
+        <w:gridCol w:w="1230"/>
+        <w:gridCol w:w="1270"/>
+      </w:tblGrid>
+      <w:tr>
+        <w:tc>
+          <w:tcPr>
+            <w:tcW w:w="6516" w:type="dxa"/>
+          </w:tcPr>
+          <w:p>
+            <w:pPr>
+              <w:tabs>
+                <w:tab w:val="center" w:pos="3203"/>
+              </w:tabs>
+              <w:rPr>
+                <w:b/>
+                <w:bCs/>
+              </w:rPr>
+            </w:pPr>
+            <w:r>
+              <w:rPr>
+                <w:b/>
+                <w:bCs/>
+              </w:rPr>
+              <w:t>Title:</w:t>
+            </w:r>
+            <w:r>
+              <w:rPr>
+                <w:b/>
+                <w:bCs/>
+              </w:rPr>
+              <w:t xml:space="preserve"> </w:t>
+            </w:r>
+            <w:r>
+              <w:t xml:space="preserve">Booking a housing unit </w:t>
+            </w:r>
+            <w:r>
+              <w:t>button</w:t>
+            </w:r>
+            <w:r>
+              <w:rPr>
+                <w:b/>
+                <w:bCs/>
+              </w:rPr>
+              <w:t xml:space="preserve"> </w:t>
+            </w:r>
+            <w:r>
+              <w:rPr>
+                <w:b/>
+                <w:bCs/>
+              </w:rPr>
+              <w:tab/>
+            </w:r>
+          </w:p>
+        </w:tc>
+        <w:tc>
+          <w:tcPr>
+            <w:tcW w:w="1230" w:type="dxa"/>
+          </w:tcPr>
+          <w:p>
+            <w:pPr>
+              <w:rPr>
+                <w:b/>
+                <w:bCs/>
+              </w:rPr>
+            </w:pPr>
+            <w:r>
+              <w:rPr>
+                <w:b/>
+                <w:bCs/>
+              </w:rPr>
+              <w:t>R.</w:t>
+            </w:r>
+            <w:r>
+              <w:rPr>
+                <w:b/>
+                <w:bCs/>
+              </w:rPr>
+              <w:t xml:space="preserve"> </w:t>
+            </w:r>
+            <w:r>
+              <w:rPr>
+                <w:b/>
+                <w:bCs/>
+              </w:rPr>
+              <w:t>number</w:t>
+            </w:r>
+          </w:p>
+        </w:tc>
+        <w:tc>
+          <w:tcPr>
+            <w:tcW w:w="1270" w:type="dxa"/>
+          </w:tcPr>
+          <w:p>
+            <w:pPr>
+              <w:rPr>
+                <w:rtl/>
+              </w:rPr>
+            </w:pPr>
+            <w:r>
+              <w:t>3</w:t>
+            </w:r>
+            <w:r>
+              <w:t>2</w:t>
+            </w:r>
+          </w:p>
+        </w:tc>
+      </w:tr>
+      <w:tr>
+        <w:tc>
+          <w:tcPr>
+            <w:tcW w:w="9016" w:type="dxa"/>
+            <w:gridSpan w:val="3"/>
+          </w:tcPr>
+          <w:p>
+            <w:r>
+              <w:rPr>
+                <w:b/>
+                <w:bCs/>
+              </w:rPr>
+              <w:t>Classification</w:t>
+            </w:r>
+            <w:r>
+              <w:rPr>
+                <w:b/>
+                <w:bCs/>
+              </w:rPr>
+              <w:t xml:space="preserve">: </w:t>
+            </w:r>
+            <w:r>
+              <w:t xml:space="preserve">functional </w:t>
+            </w:r>
+          </w:p>
+        </w:tc>
+      </w:tr>
+      <w:tr>
+        <w:tc>
+          <w:tcPr>
+            <w:tcW w:w="9016" w:type="dxa"/>
+            <w:gridSpan w:val="3"/>
+          </w:tcPr>
+          <w:p>
+            <w:r>
+              <w:rPr>
+                <w:b/>
+                <w:bCs/>
+              </w:rPr>
+              <w:t>As a</w:t>
+            </w:r>
+            <w:r>
+              <w:t xml:space="preserve"> </w:t>
+            </w:r>
+            <w:r>
+              <w:t xml:space="preserve">student </w:t>
+            </w:r>
+          </w:p>
+          <w:p>
+            <w:r>
+              <w:rPr>
+                <w:b/>
+                <w:bCs/>
+              </w:rPr>
+              <w:t xml:space="preserve">I want </w:t>
+            </w:r>
+            <w:r>
+              <w:t>that after I click on the housing unit</w:t>
+            </w:r>
+            <w:r>
+              <w:t xml:space="preserve"> that I want;</w:t>
+            </w:r>
+            <w:r>
+              <w:t xml:space="preserve"> </w:t>
+            </w:r>
+            <w:r>
+              <w:t xml:space="preserve">I press on the order button and </w:t>
+            </w:r>
+            <w:r>
+              <w:t xml:space="preserve">the invitation will </w:t>
+            </w:r>
+            <w:r>
+              <w:t>begin</w:t>
+            </w:r>
+            <w:r>
+              <w:t>.</w:t>
+            </w:r>
+          </w:p>
+          <w:p>
+            <w:proofErr w:type="gramStart"/>
+            <w:r>
+              <w:rPr>
+                <w:b/>
+                <w:bCs/>
+              </w:rPr>
+              <w:t>so</w:t>
+            </w:r>
+            <w:proofErr w:type="gramEnd"/>
+            <w:r>
+              <w:rPr>
+                <w:b/>
+                <w:bCs/>
+              </w:rPr>
+              <w:t xml:space="preserve"> that I can</w:t>
+            </w:r>
+            <w:r>
+              <w:rPr>
+                <w:b/>
+                <w:bCs/>
+              </w:rPr>
+              <w:t xml:space="preserve"> </w:t>
+            </w:r>
+            <w:r>
+              <w:t xml:space="preserve">order quickly and easily. </w:t>
+            </w:r>
+          </w:p>
+        </w:tc>
+      </w:tr>
+    </w:tbl>
+    <w:p/>
+    <w:tbl>
+      <w:tblPr>
+        <w:tblStyle w:val="TableGrid"/>
+        <w:tblW w:w="0" w:type="auto"/>
+        <w:tblLook w:val="04A0" w:firstRow="1" w:lastRow="0" w:firstColumn="1" w:lastColumn="0" w:noHBand="0" w:noVBand="1"/>
+      </w:tblPr>
+      <w:tblGrid>
+        <w:gridCol w:w="6516"/>
+        <w:gridCol w:w="1230"/>
+        <w:gridCol w:w="1270"/>
+      </w:tblGrid>
+      <w:tr>
+        <w:tc>
+          <w:tcPr>
+            <w:tcW w:w="6516" w:type="dxa"/>
+          </w:tcPr>
+          <w:p>
+            <w:pPr>
+              <w:tabs>
+                <w:tab w:val="center" w:pos="3203"/>
+              </w:tabs>
+              <w:rPr>
+                <w:b/>
+                <w:bCs/>
+              </w:rPr>
+            </w:pPr>
+            <w:r>
+              <w:rPr>
+                <w:b/>
+                <w:bCs/>
+              </w:rPr>
+              <w:t>Title:</w:t>
+            </w:r>
+            <w:r>
+              <w:rPr>
+                <w:b/>
+                <w:bCs/>
+              </w:rPr>
+              <w:t xml:space="preserve"> </w:t>
+            </w:r>
+            <w:r>
+              <w:t xml:space="preserve">Order summary </w:t>
+            </w:r>
+            <w:r>
+              <w:rPr>
+                <w:b/>
+                <w:bCs/>
+              </w:rPr>
+              <w:tab/>
+            </w:r>
+          </w:p>
+        </w:tc>
+        <w:tc>
+          <w:tcPr>
+            <w:tcW w:w="1230" w:type="dxa"/>
+          </w:tcPr>
+          <w:p>
+            <w:pPr>
+              <w:rPr>
+                <w:b/>
+                <w:bCs/>
+              </w:rPr>
+            </w:pPr>
+            <w:r>
+              <w:rPr>
+                <w:b/>
+                <w:bCs/>
+              </w:rPr>
+              <w:t>R.</w:t>
+            </w:r>
+            <w:r>
+              <w:rPr>
+                <w:b/>
+                <w:bCs/>
+              </w:rPr>
+              <w:t xml:space="preserve"> </w:t>
+            </w:r>
+            <w:r>
+              <w:rPr>
+                <w:b/>
+                <w:bCs/>
+              </w:rPr>
+              <w:t>number</w:t>
+            </w:r>
+          </w:p>
+        </w:tc>
+        <w:tc>
+          <w:tcPr>
+            <w:tcW w:w="1270" w:type="dxa"/>
+          </w:tcPr>
+          <w:p>
+            <w:pPr>
+              <w:rPr>
+                <w:rtl/>
+              </w:rPr>
+            </w:pPr>
+            <w:r>
+              <w:t>3</w:t>
+            </w:r>
+            <w:r>
+              <w:t>3</w:t>
+            </w:r>
+          </w:p>
+        </w:tc>
+      </w:tr>
+      <w:tr>
+        <w:tc>
+          <w:tcPr>
+            <w:tcW w:w="9016" w:type="dxa"/>
+            <w:gridSpan w:val="3"/>
+          </w:tcPr>
+          <w:p>
+            <w:pPr>
+              <w:rPr>
+                <w:rtl/>
+              </w:rPr>
+            </w:pPr>
+            <w:r>
+              <w:rPr>
+                <w:b/>
+                <w:bCs/>
+              </w:rPr>
+              <w:t>Classification</w:t>
+            </w:r>
+            <w:r>
+              <w:rPr>
+                <w:b/>
+                <w:bCs/>
+              </w:rPr>
+              <w:t xml:space="preserve">: </w:t>
+            </w:r>
+            <w:r>
+              <w:t xml:space="preserve">functional </w:t>
+            </w:r>
+          </w:p>
+        </w:tc>
+      </w:tr>
+      <w:tr>
+        <w:tc>
+          <w:tcPr>
+            <w:tcW w:w="9016" w:type="dxa"/>
+            <w:gridSpan w:val="3"/>
+          </w:tcPr>
+          <w:p>
+            <w:r>
+              <w:rPr>
+                <w:b/>
+                <w:bCs/>
+              </w:rPr>
+              <w:t>As a</w:t>
+            </w:r>
+            <w:r>
+              <w:rPr>
+                <w:b/>
+                <w:bCs/>
+              </w:rPr>
+              <w:t xml:space="preserve"> </w:t>
+            </w:r>
+            <w:r>
+              <w:t xml:space="preserve">student </w:t>
+            </w:r>
+          </w:p>
+          <w:p>
+            <w:pPr>
+              <w:rPr>
+                <w:rtl/>
+              </w:rPr>
+            </w:pPr>
+            <w:r>
+              <w:rPr>
+                <w:b/>
+                <w:bCs/>
+              </w:rPr>
+              <w:t xml:space="preserve">I want </w:t>
+            </w:r>
+            <w:r>
+              <w:t>the order page to show all the order's details</w:t>
+            </w:r>
+            <w:r>
+              <w:t xml:space="preserve"> and price, </w:t>
+            </w:r>
+            <w:r>
+              <w:t xml:space="preserve"> </w:t>
+            </w:r>
+          </w:p>
+          <w:p>
+            <w:proofErr w:type="gramStart"/>
+            <w:r>
+              <w:rPr>
+                <w:b/>
+                <w:bCs/>
+              </w:rPr>
+              <w:t>so</w:t>
+            </w:r>
+            <w:proofErr w:type="gramEnd"/>
+            <w:r>
+              <w:rPr>
+                <w:b/>
+                <w:bCs/>
+              </w:rPr>
+              <w:t xml:space="preserve"> that I can</w:t>
+            </w:r>
+            <w:r>
+              <w:t xml:space="preserve"> see them before I place the order. </w:t>
+            </w:r>
+          </w:p>
+        </w:tc>
+      </w:tr>
+    </w:tbl>
+    <w:p/>
+    <w:tbl>
+      <w:tblPr>
+        <w:tblStyle w:val="TableGrid"/>
+        <w:tblW w:w="0" w:type="auto"/>
+        <w:tblLook w:val="04A0" w:firstRow="1" w:lastRow="0" w:firstColumn="1" w:lastColumn="0" w:noHBand="0" w:noVBand="1"/>
+      </w:tblPr>
+      <w:tblGrid>
+        <w:gridCol w:w="6516"/>
+        <w:gridCol w:w="1230"/>
+        <w:gridCol w:w="1270"/>
+      </w:tblGrid>
+      <w:tr>
+        <w:tc>
+          <w:tcPr>
+            <w:tcW w:w="6516" w:type="dxa"/>
+          </w:tcPr>
+          <w:p>
+            <w:pPr>
+              <w:tabs>
+                <w:tab w:val="center" w:pos="3203"/>
+              </w:tabs>
+              <w:rPr>
+                <w:b/>
+                <w:bCs/>
+              </w:rPr>
+            </w:pPr>
+            <w:r>
+              <w:rPr>
+                <w:b/>
+                <w:bCs/>
+              </w:rPr>
+              <w:t>Title:</w:t>
+            </w:r>
+            <w:r>
+              <w:rPr>
+                <w:b/>
+                <w:bCs/>
+              </w:rPr>
+              <w:t xml:space="preserve"> </w:t>
+            </w:r>
+            <w:r>
+              <w:t>Student data validation</w:t>
+            </w:r>
+            <w:r>
+              <w:rPr>
+                <w:b/>
+                <w:bCs/>
+              </w:rPr>
+              <w:tab/>
+            </w:r>
+          </w:p>
+        </w:tc>
+        <w:tc>
+          <w:tcPr>
+            <w:tcW w:w="1230" w:type="dxa"/>
+          </w:tcPr>
+          <w:p>
+            <w:pPr>
+              <w:rPr>
+                <w:b/>
+                <w:bCs/>
+              </w:rPr>
+            </w:pPr>
+            <w:r>
+              <w:rPr>
+                <w:b/>
+                <w:bCs/>
+              </w:rPr>
+              <w:t>R.</w:t>
+            </w:r>
+            <w:r>
+              <w:rPr>
+                <w:b/>
+                <w:bCs/>
+              </w:rPr>
+              <w:t xml:space="preserve"> </w:t>
+            </w:r>
+            <w:r>
+              <w:rPr>
+                <w:b/>
+                <w:bCs/>
+              </w:rPr>
+              <w:t>number</w:t>
+            </w:r>
+          </w:p>
+        </w:tc>
+        <w:tc>
+          <w:tcPr>
+            <w:tcW w:w="1270" w:type="dxa"/>
+          </w:tcPr>
+          <w:p>
+            <w:pPr>
+              <w:rPr>
+                <w:rtl/>
+              </w:rPr>
+            </w:pPr>
+            <w:r>
+              <w:t>3</w:t>
+            </w:r>
+            <w:r>
+              <w:t>4</w:t>
+            </w:r>
+          </w:p>
+        </w:tc>
+      </w:tr>
+      <w:tr>
+        <w:tc>
+          <w:tcPr>
+            <w:tcW w:w="9016" w:type="dxa"/>
+            <w:gridSpan w:val="3"/>
+          </w:tcPr>
+          <w:p>
+            <w:r>
+              <w:rPr>
+                <w:b/>
+                <w:bCs/>
+              </w:rPr>
+              <w:t>Classification</w:t>
+            </w:r>
+            <w:r>
+              <w:rPr>
+                <w:b/>
+                <w:bCs/>
+              </w:rPr>
+              <w:t xml:space="preserve">: </w:t>
+            </w:r>
+            <w:r>
+              <w:t xml:space="preserve">functional </w:t>
+            </w:r>
+          </w:p>
+        </w:tc>
+      </w:tr>
+      <w:tr>
+        <w:tc>
+          <w:tcPr>
+            <w:tcW w:w="9016" w:type="dxa"/>
+            <w:gridSpan w:val="3"/>
+          </w:tcPr>
+          <w:p>
+            <w:r>
+              <w:rPr>
+                <w:b/>
+                <w:bCs/>
+              </w:rPr>
+              <w:t>As a</w:t>
+            </w:r>
+            <w:r>
+              <w:t xml:space="preserve"> </w:t>
+            </w:r>
+            <w:r>
+              <w:t xml:space="preserve">student, if the details I entered at the time of booking are incorrect, </w:t>
+            </w:r>
+          </w:p>
+          <w:p>
+            <w:r>
+              <w:rPr>
+                <w:b/>
+                <w:bCs/>
+              </w:rPr>
+              <w:t>I want</w:t>
+            </w:r>
+            <w:r>
+              <w:rPr>
+                <w:b/>
+                <w:bCs/>
+              </w:rPr>
+              <w:t xml:space="preserve"> </w:t>
+            </w:r>
+            <w:r>
+              <w:t>the system to alert me and an error massage appears</w:t>
+            </w:r>
+          </w:p>
+          <w:p>
+            <w:pPr>
+              <w:rPr>
+                <w:rtl/>
+              </w:rPr>
+            </w:pPr>
+            <w:proofErr w:type="gramStart"/>
+            <w:r>
+              <w:rPr>
+                <w:b/>
+                <w:bCs/>
+              </w:rPr>
+              <w:t>so</w:t>
+            </w:r>
+            <w:proofErr w:type="gramEnd"/>
+            <w:r>
+              <w:rPr>
+                <w:b/>
+                <w:bCs/>
+              </w:rPr>
+              <w:t xml:space="preserve"> that I can</w:t>
+            </w:r>
+            <w:r>
+              <w:t xml:space="preserve"> know if I need to fix them before it arrives to the renter. </w:t>
+            </w:r>
+          </w:p>
+        </w:tc>
+      </w:tr>
+    </w:tbl>
+    <w:p/>
+    <w:tbl>
+      <w:tblPr>
+        <w:tblStyle w:val="TableGrid"/>
+        <w:tblW w:w="0" w:type="auto"/>
+        <w:tblLook w:val="04A0" w:firstRow="1" w:lastRow="0" w:firstColumn="1" w:lastColumn="0" w:noHBand="0" w:noVBand="1"/>
+      </w:tblPr>
+      <w:tblGrid>
+        <w:gridCol w:w="6516"/>
+        <w:gridCol w:w="1230"/>
+        <w:gridCol w:w="1270"/>
+      </w:tblGrid>
+      <w:tr>
+        <w:tc>
+          <w:tcPr>
+            <w:tcW w:w="6516" w:type="dxa"/>
+          </w:tcPr>
+          <w:p>
+            <w:pPr>
+              <w:tabs>
+                <w:tab w:val="center" w:pos="3203"/>
+              </w:tabs>
+              <w:rPr>
+                <w:b/>
+                <w:bCs/>
+              </w:rPr>
+            </w:pPr>
+            <w:r>
+              <w:rPr>
+                <w:b/>
+                <w:bCs/>
+              </w:rPr>
+              <w:t>Title:</w:t>
+            </w:r>
+            <w:r>
+              <w:rPr>
+                <w:b/>
+                <w:bCs/>
+              </w:rPr>
+              <w:t xml:space="preserve"> </w:t>
+            </w:r>
+            <w:r>
+              <w:t>Payment method</w:t>
+            </w:r>
+            <w:r>
+              <w:rPr>
+                <w:b/>
+                <w:bCs/>
+              </w:rPr>
+              <w:tab/>
+            </w:r>
+            <w:r>
+              <w:rPr>
+                <w:b/>
+                <w:bCs/>
+              </w:rPr>
+              <w:t>*</w:t>
+            </w:r>
+          </w:p>
+        </w:tc>
+        <w:tc>
+          <w:tcPr>
+            <w:tcW w:w="1230" w:type="dxa"/>
+          </w:tcPr>
+          <w:p>
+            <w:pPr>
+              <w:rPr>
+                <w:b/>
+                <w:bCs/>
+              </w:rPr>
+            </w:pPr>
+            <w:r>
+              <w:rPr>
+                <w:b/>
+                <w:bCs/>
+              </w:rPr>
+              <w:t>R.</w:t>
+            </w:r>
+            <w:r>
+              <w:rPr>
+                <w:b/>
+                <w:bCs/>
+              </w:rPr>
+              <w:t xml:space="preserve"> </w:t>
+            </w:r>
+            <w:r>
+              <w:rPr>
+                <w:b/>
+                <w:bCs/>
+              </w:rPr>
+              <w:t>number</w:t>
+            </w:r>
+          </w:p>
+        </w:tc>
+        <w:tc>
+          <w:tcPr>
+            <w:tcW w:w="1270" w:type="dxa"/>
+          </w:tcPr>
+          <w:p>
+            <w:pPr>
+              <w:rPr>
+                <w:rtl/>
+              </w:rPr>
+            </w:pPr>
+            <w:r>
+              <w:t>35</w:t>
+            </w:r>
+          </w:p>
+        </w:tc>
+      </w:tr>
+      <w:tr>
+        <w:tc>
+          <w:tcPr>
+            <w:tcW w:w="9016" w:type="dxa"/>
+            <w:gridSpan w:val="3"/>
+          </w:tcPr>
+          <w:p>
+            <w:r>
+              <w:rPr>
+                <w:b/>
+                <w:bCs/>
+              </w:rPr>
+              <w:t>Classification</w:t>
+            </w:r>
+            <w:r>
+              <w:rPr>
+                <w:b/>
+                <w:bCs/>
+              </w:rPr>
+              <w:t xml:space="preserve">: </w:t>
+            </w:r>
+            <w:r>
+              <w:t xml:space="preserve">functional </w:t>
+            </w:r>
+          </w:p>
+        </w:tc>
+      </w:tr>
+      <w:tr>
+        <w:tc>
+          <w:tcPr>
+            <w:tcW w:w="9016" w:type="dxa"/>
+            <w:gridSpan w:val="3"/>
+          </w:tcPr>
+          <w:p>
+            <w:r>
+              <w:rPr>
+                <w:b/>
+                <w:bCs/>
+              </w:rPr>
+              <w:t>As a</w:t>
+            </w:r>
+            <w:r>
+              <w:t xml:space="preserve"> student, </w:t>
+            </w:r>
+          </w:p>
+          <w:p>
+            <w:r>
+              <w:rPr>
+                <w:b/>
+                <w:bCs/>
+              </w:rPr>
+              <w:t>I want</w:t>
+            </w:r>
+            <w:r>
+              <w:rPr>
+                <w:b/>
+                <w:bCs/>
+              </w:rPr>
+              <w:t xml:space="preserve"> </w:t>
+            </w:r>
+            <w:r>
+              <w:t xml:space="preserve">be able to </w:t>
+            </w:r>
+            <w:r>
+              <w:t>pay for the rent online</w:t>
+            </w:r>
+          </w:p>
+          <w:p>
+            <w:pPr>
+              <w:rPr>
+                <w:rtl/>
+              </w:rPr>
+            </w:pPr>
+            <w:r>
+              <w:rPr>
+                <w:b/>
+                <w:bCs/>
+              </w:rPr>
+              <w:t>so that I can</w:t>
+            </w:r>
+            <w:r>
+              <w:t xml:space="preserve"> accommodate the payment with the website</w:t>
+            </w:r>
+          </w:p>
+        </w:tc>
+      </w:tr>
+    </w:tbl>
+    <w:p/>
     <w:p>
       <w:pPr>
         <w:rPr>
           <w:b/>
           <w:bCs/>
-          <w:color w:val="2F5496" w:themeColor="accent1" w:themeShade="BF"/>
-          <w:sz w:val="32"/>
-          <w:szCs w:val="32"/>
-          <w:u w:val="single"/>
         </w:rPr>
       </w:pPr>
     </w:p>
@@ -7785,7 +8079,7 @@
               <w:t>3</w:t>
             </w:r>
             <w:r>
-              <w:t>4</w:t>
+              <w:t>6</w:t>
             </w:r>
           </w:p>
         </w:tc>
@@ -7998,7 +8292,7 @@
               <w:t>3</w:t>
             </w:r>
             <w:r>
-              <w:t>5</w:t>
+              <w:t>7</w:t>
             </w:r>
           </w:p>
         </w:tc>
@@ -8207,10 +8501,7 @@
               </w:rPr>
             </w:pPr>
             <w:r>
-              <w:t>3</w:t>
-            </w:r>
-            <w:r>
-              <w:t>6</w:t>
+              <w:t>38</w:t>
             </w:r>
           </w:p>
         </w:tc>
@@ -8413,10 +8704,7 @@
               </w:rPr>
             </w:pPr>
             <w:r>
-              <w:t>3</w:t>
-            </w:r>
-            <w:r>
-              <w:t>7</w:t>
+              <w:t>39</w:t>
             </w:r>
           </w:p>
         </w:tc>
@@ -8518,6 +8806,22 @@
         </w:tc>
       </w:tr>
     </w:tbl>
+    <w:p>
+      <w:pPr>
+        <w:rPr>
+          <w:b/>
+          <w:bCs/>
+        </w:rPr>
+      </w:pPr>
+    </w:p>
+    <w:p>
+      <w:pPr>
+        <w:rPr>
+          <w:b/>
+          <w:bCs/>
+        </w:rPr>
+      </w:pPr>
+    </w:p>
     <w:p>
       <w:pPr>
         <w:rPr>
@@ -8614,10 +8918,7 @@
               </w:rPr>
             </w:pPr>
             <w:r>
-              <w:t>3</w:t>
-            </w:r>
-            <w:r>
-              <w:t>8</w:t>
+              <w:t>40</w:t>
             </w:r>
           </w:p>
         </w:tc>
@@ -8717,216 +9018,6 @@
             </w:r>
             <w:r>
               <w:t>.</w:t>
-            </w:r>
-          </w:p>
-        </w:tc>
-      </w:tr>
-    </w:tbl>
-    <w:p>
-      <w:pPr>
-        <w:rPr>
-          <w:b/>
-          <w:bCs/>
-        </w:rPr>
-      </w:pPr>
-    </w:p>
-    <w:tbl>
-      <w:tblPr>
-        <w:tblStyle w:val="TableGrid"/>
-        <w:tblW w:w="0" w:type="auto"/>
-        <w:tblLook w:val="04A0" w:firstRow="1" w:lastRow="0" w:firstColumn="1" w:lastColumn="0" w:noHBand="0" w:noVBand="1"/>
-      </w:tblPr>
-      <w:tblGrid>
-        <w:gridCol w:w="6516"/>
-        <w:gridCol w:w="1230"/>
-        <w:gridCol w:w="1270"/>
-      </w:tblGrid>
-      <w:tr>
-        <w:tc>
-          <w:tcPr>
-            <w:tcW w:w="6516" w:type="dxa"/>
-          </w:tcPr>
-          <w:p>
-            <w:pPr>
-              <w:tabs>
-                <w:tab w:val="center" w:pos="3203"/>
-              </w:tabs>
-              <w:rPr>
-                <w:b/>
-                <w:bCs/>
-              </w:rPr>
-            </w:pPr>
-            <w:r>
-              <w:rPr>
-                <w:b/>
-                <w:bCs/>
-              </w:rPr>
-              <w:t>Title:</w:t>
-            </w:r>
-            <w:r>
-              <w:rPr>
-                <w:b/>
-                <w:bCs/>
-              </w:rPr>
-              <w:t xml:space="preserve"> </w:t>
-            </w:r>
-            <w:r>
-              <w:t>Business conduct according to unit visibility</w:t>
-            </w:r>
-            <w:r>
-              <w:rPr>
-                <w:b/>
-                <w:bCs/>
-              </w:rPr>
-              <w:tab/>
-            </w:r>
-          </w:p>
-        </w:tc>
-        <w:tc>
-          <w:tcPr>
-            <w:tcW w:w="1230" w:type="dxa"/>
-          </w:tcPr>
-          <w:p>
-            <w:pPr>
-              <w:rPr>
-                <w:b/>
-                <w:bCs/>
-              </w:rPr>
-            </w:pPr>
-            <w:r>
-              <w:rPr>
-                <w:b/>
-                <w:bCs/>
-              </w:rPr>
-              <w:t>R.</w:t>
-            </w:r>
-            <w:r>
-              <w:rPr>
-                <w:b/>
-                <w:bCs/>
-              </w:rPr>
-              <w:t xml:space="preserve"> </w:t>
-            </w:r>
-            <w:r>
-              <w:rPr>
-                <w:b/>
-                <w:bCs/>
-              </w:rPr>
-              <w:t>number</w:t>
-            </w:r>
-          </w:p>
-        </w:tc>
-        <w:tc>
-          <w:tcPr>
-            <w:tcW w:w="1270" w:type="dxa"/>
-          </w:tcPr>
-          <w:p>
-            <w:pPr>
-              <w:rPr>
-                <w:rtl/>
-              </w:rPr>
-            </w:pPr>
-            <w:r>
-              <w:t>3</w:t>
-            </w:r>
-            <w:r>
-              <w:t>9</w:t>
-            </w:r>
-          </w:p>
-        </w:tc>
-      </w:tr>
-      <w:tr>
-        <w:tc>
-          <w:tcPr>
-            <w:tcW w:w="9016" w:type="dxa"/>
-            <w:gridSpan w:val="3"/>
-          </w:tcPr>
-          <w:p>
-            <w:r>
-              <w:rPr>
-                <w:b/>
-                <w:bCs/>
-              </w:rPr>
-              <w:t>Classification</w:t>
-            </w:r>
-            <w:r>
-              <w:rPr>
-                <w:b/>
-                <w:bCs/>
-              </w:rPr>
-              <w:t xml:space="preserve">: </w:t>
-            </w:r>
-            <w:r>
-              <w:t xml:space="preserve">functional </w:t>
-            </w:r>
-          </w:p>
-        </w:tc>
-      </w:tr>
-      <w:tr>
-        <w:tc>
-          <w:tcPr>
-            <w:tcW w:w="9016" w:type="dxa"/>
-            <w:gridSpan w:val="3"/>
-          </w:tcPr>
-          <w:p>
-            <w:r>
-              <w:rPr>
-                <w:b/>
-                <w:bCs/>
-              </w:rPr>
-              <w:t>As a</w:t>
-            </w:r>
-            <w:r>
-              <w:rPr>
-                <w:b/>
-                <w:bCs/>
-              </w:rPr>
-              <w:t xml:space="preserve"> </w:t>
-            </w:r>
-            <w:r>
-              <w:t xml:space="preserve">renter </w:t>
-            </w:r>
-          </w:p>
-          <w:p>
-            <w:r>
-              <w:rPr>
-                <w:b/>
-                <w:bCs/>
-              </w:rPr>
-              <w:t>I want to</w:t>
-            </w:r>
-            <w:r>
-              <w:t xml:space="preserve"> </w:t>
-            </w:r>
-            <w:r>
-              <w:t xml:space="preserve">track my revenue according to the visibility of the housing unit </w:t>
-            </w:r>
-          </w:p>
-          <w:p>
-            <w:proofErr w:type="gramStart"/>
-            <w:r>
-              <w:rPr>
-                <w:b/>
-                <w:bCs/>
-              </w:rPr>
-              <w:t>so</w:t>
-            </w:r>
-            <w:proofErr w:type="gramEnd"/>
-            <w:r>
-              <w:rPr>
-                <w:b/>
-                <w:bCs/>
-              </w:rPr>
-              <w:t xml:space="preserve"> that I can</w:t>
-            </w:r>
-            <w:r>
-              <w:t xml:space="preserve"> know which design is most in demand </w:t>
-            </w:r>
-            <w:r>
-              <w:t>by</w:t>
-            </w:r>
-            <w:r>
-              <w:t xml:space="preserve"> the students. </w:t>
             </w:r>
           </w:p>
         </w:tc>
@@ -8977,9 +9068,17 @@
         <w:rPr>
           <w:b/>
           <w:bCs/>
-          <w:color w:val="2F5496" w:themeColor="accent1" w:themeShade="BF"/>
-          <w:sz w:val="32"/>
-          <w:szCs w:val="32"/>
+        </w:rPr>
+      </w:pPr>
+    </w:p>
+    <w:p>
+      <w:pPr>
+        <w:rPr>
+          <w:b/>
+          <w:bCs/>
+          <w:color w:val="8EAADB" w:themeColor="accent1" w:themeTint="99"/>
+          <w:sz w:val="28"/>
+          <w:szCs w:val="28"/>
           <w:u w:val="single"/>
         </w:rPr>
       </w:pPr>
@@ -8992,8 +9091,21 @@
           <w:szCs w:val="28"/>
           <w:u w:val="single"/>
         </w:rPr>
+        <w:lastRenderedPageBreak/>
         <w:t>Admin View</w:t>
       </w:r>
+    </w:p>
+    <w:p>
+      <w:pPr>
+        <w:rPr>
+          <w:b/>
+          <w:bCs/>
+          <w:color w:val="2F5496" w:themeColor="accent1" w:themeShade="BF"/>
+          <w:sz w:val="32"/>
+          <w:szCs w:val="32"/>
+          <w:u w:val="single"/>
+        </w:rPr>
+      </w:pPr>
     </w:p>
     <w:tbl>
       <w:tblPr>
@@ -9095,7 +9207,7 @@
               </w:rPr>
             </w:pPr>
             <w:r>
-              <w:t>40</w:t>
+              <w:t>41</w:t>
             </w:r>
           </w:p>
         </w:tc>
@@ -9307,7 +9419,7 @@
               <w:t>4</w:t>
             </w:r>
             <w:r>
-              <w:t>1</w:t>
+              <w:t>2</w:t>
             </w:r>
           </w:p>
         </w:tc>
@@ -9487,7 +9599,7 @@
               <w:t>4</w:t>
             </w:r>
             <w:r>
-              <w:t>2</w:t>
+              <w:t>3</w:t>
             </w:r>
           </w:p>
         </w:tc>
@@ -9536,6 +9648,8 @@
             <w:r>
               <w:t xml:space="preserve"> system administrator</w:t>
             </w:r>
+            <w:bookmarkStart w:id="0" w:name="_GoBack"/>
+            <w:bookmarkEnd w:id="0"/>
           </w:p>
           <w:p>
             <w:r>
@@ -9680,10 +9794,8 @@
               <w:t>4</w:t>
             </w:r>
             <w:r>
-              <w:t>3</w:t>
-            </w:r>
-            <w:bookmarkStart w:id="0" w:name="_GoBack"/>
-            <w:bookmarkEnd w:id="0"/>
+              <w:t>4</w:t>
+            </w:r>
           </w:p>
         </w:tc>
       </w:tr>

</xml_diff>